<commit_message>
final edit for 3A
</commit_message>
<xml_diff>
--- a/FinalProject/PaperWork/CSCI 213_FINAL_3A.docx
+++ b/FinalProject/PaperWork/CSCI 213_FINAL_3A.docx
@@ -82,8 +82,13 @@
     </w:p>
     <w:p>
       <w:r>
-        <w:t>Luke Meincke</w:t>
+        <w:t xml:space="preserve">Luke </w:t>
       </w:r>
+      <w:proofErr w:type="spellStart"/>
+      <w:r>
+        <w:t>Meincke</w:t>
+      </w:r>
+      <w:proofErr w:type="spellEnd"/>
     </w:p>
     <w:p>
       <w:r>
@@ -685,17 +690,7 @@
                 <w:sz w:val="24"/>
                 <w:szCs w:val="24"/>
               </w:rPr>
-              <w:t>UC-</w:t>
-            </w:r>
-            <w:bookmarkStart w:id="0" w:name="_GoBack"/>
-            <w:bookmarkEnd w:id="0"/>
-            <w:r>
-              <w:rPr>
-                <w:rFonts w:ascii="Times New Roman" w:hAnsi="Times New Roman" w:cs="Times New Roman"/>
-                <w:sz w:val="24"/>
-                <w:szCs w:val="24"/>
-              </w:rPr>
-              <w:t>6.00</w:t>
+              <w:t>UC-6.00</w:t>
             </w:r>
           </w:p>
         </w:tc>
@@ -1246,7 +1241,24 @@
                 <w:szCs w:val="24"/>
               </w:rPr>
               <w:br/>
-              <w:t>&lt;[pointer to post condition object model]&gt;</w:t>
+            </w:r>
+            <w:proofErr w:type="gramStart"/>
+            <w:r>
+              <w:rPr>
+                <w:rFonts w:ascii="Times New Roman" w:hAnsi="Times New Roman" w:cs="Times New Roman"/>
+                <w:sz w:val="24"/>
+                <w:szCs w:val="24"/>
+              </w:rPr>
+              <w:t>&lt;[</w:t>
+            </w:r>
+            <w:proofErr w:type="gramEnd"/>
+            <w:r>
+              <w:rPr>
+                <w:rFonts w:ascii="Times New Roman" w:hAnsi="Times New Roman" w:cs="Times New Roman"/>
+                <w:sz w:val="24"/>
+                <w:szCs w:val="24"/>
+              </w:rPr>
+              <w:t>pointer to post condition object model]&gt;</w:t>
             </w:r>
           </w:p>
         </w:tc>
@@ -1405,7 +1417,24 @@
                 <w:szCs w:val="24"/>
               </w:rPr>
               <w:br/>
-              <w:t>&lt;[pointer to scenario and or activity diagrams for the main success scenario]&gt;</w:t>
+            </w:r>
+            <w:proofErr w:type="gramStart"/>
+            <w:r>
+              <w:rPr>
+                <w:rFonts w:ascii="Times New Roman" w:hAnsi="Times New Roman" w:cs="Times New Roman"/>
+                <w:sz w:val="24"/>
+                <w:szCs w:val="24"/>
+              </w:rPr>
+              <w:t>&lt;[</w:t>
+            </w:r>
+            <w:proofErr w:type="gramEnd"/>
+            <w:r>
+              <w:rPr>
+                <w:rFonts w:ascii="Times New Roman" w:hAnsi="Times New Roman" w:cs="Times New Roman"/>
+                <w:sz w:val="24"/>
+                <w:szCs w:val="24"/>
+              </w:rPr>
+              <w:t>pointer to scenario and or activity diagrams for the main success scenario]&gt;</w:t>
             </w:r>
           </w:p>
         </w:tc>
@@ -1732,6 +1761,7 @@
                 <w:szCs w:val="24"/>
               </w:rPr>
             </w:pPr>
+            <w:proofErr w:type="spellStart"/>
             <w:r>
               <w:rPr>
                 <w:rFonts w:ascii="Times New Roman" w:hAnsi="Times New Roman" w:cs="Times New Roman"/>
@@ -1741,6 +1771,7 @@
               </w:rPr>
               <w:t>n..m</w:t>
             </w:r>
+            <w:proofErr w:type="spellEnd"/>
           </w:p>
         </w:tc>
         <w:tc>
@@ -1770,7 +1801,24 @@
                 <w:szCs w:val="24"/>
               </w:rPr>
               <w:br/>
-              <w:t>&lt;[pointer to scenario diagrams for the extension scenario]&gt;</w:t>
+            </w:r>
+            <w:proofErr w:type="gramStart"/>
+            <w:r>
+              <w:rPr>
+                <w:rFonts w:ascii="Times New Roman" w:hAnsi="Times New Roman" w:cs="Times New Roman"/>
+                <w:sz w:val="24"/>
+                <w:szCs w:val="24"/>
+              </w:rPr>
+              <w:t>&lt;[</w:t>
+            </w:r>
+            <w:proofErr w:type="gramEnd"/>
+            <w:r>
+              <w:rPr>
+                <w:rFonts w:ascii="Times New Roman" w:hAnsi="Times New Roman" w:cs="Times New Roman"/>
+                <w:sz w:val="24"/>
+                <w:szCs w:val="24"/>
+              </w:rPr>
+              <w:t>pointer to scenario diagrams for the extension scenario]&gt;</w:t>
             </w:r>
           </w:p>
         </w:tc>
@@ -1849,7 +1897,25 @@
                 <w:sz w:val="24"/>
                 <w:szCs w:val="24"/>
               </w:rPr>
-              <w:t xml:space="preserve">[na.  Condition causing branching:] </w:t>
+              <w:t>[</w:t>
+            </w:r>
+            <w:proofErr w:type="spellStart"/>
+            <w:r>
+              <w:rPr>
+                <w:rFonts w:ascii="Times New Roman" w:hAnsi="Times New Roman" w:cs="Times New Roman"/>
+                <w:sz w:val="24"/>
+                <w:szCs w:val="24"/>
+              </w:rPr>
+              <w:t>na.</w:t>
+            </w:r>
+            <w:proofErr w:type="spellEnd"/>
+            <w:r>
+              <w:rPr>
+                <w:rFonts w:ascii="Times New Roman" w:hAnsi="Times New Roman" w:cs="Times New Roman"/>
+                <w:sz w:val="24"/>
+                <w:szCs w:val="24"/>
+              </w:rPr>
+              <w:t xml:space="preserve">  Condition causing branching:] </w:t>
             </w:r>
           </w:p>
           <w:p>
@@ -2626,8 +2692,43 @@
           <w:szCs w:val="24"/>
         </w:rPr>
         <w:lastRenderedPageBreak/>
+        <w:t>Description for “</w:t>
+      </w:r>
+      <w:r>
+        <w:rPr>
+          <w:rFonts w:ascii="Times New Roman" w:hAnsi="Times New Roman"/>
+          <w:sz w:val="24"/>
+          <w:szCs w:val="24"/>
+        </w:rPr>
+        <w:t>Make an Appointment with Doctor</w:t>
+      </w:r>
+      <w:r>
+        <w:rPr>
+          <w:rFonts w:ascii="Times New Roman" w:hAnsi="Times New Roman"/>
+          <w:sz w:val="24"/>
+          <w:szCs w:val="24"/>
+        </w:rPr>
+        <w:t>”</w:t>
+      </w:r>
+    </w:p>
+    <w:p>
+      <w:pPr>
+        <w:pStyle w:val="Heading1"/>
+        <w:rPr>
+          <w:rFonts w:ascii="Times New Roman" w:hAnsi="Times New Roman"/>
+          <w:sz w:val="24"/>
+          <w:szCs w:val="24"/>
+        </w:rPr>
+      </w:pPr>
+      <w:r>
+        <w:rPr>
+          <w:rFonts w:ascii="Times New Roman" w:hAnsi="Times New Roman"/>
+          <w:sz w:val="24"/>
+          <w:szCs w:val="24"/>
+        </w:rPr>
         <w:t xml:space="preserve">Use Case # </w:t>
       </w:r>
+      <w:proofErr w:type="gramStart"/>
       <w:r>
         <w:rPr>
           <w:rFonts w:ascii="Times New Roman" w:hAnsi="Times New Roman"/>
@@ -2644,13 +2745,22 @@
         </w:rPr>
         <w:t xml:space="preserve"> :</w:t>
       </w:r>
+      <w:proofErr w:type="gramEnd"/>
       <w:r>
         <w:rPr>
           <w:rFonts w:ascii="Times New Roman" w:hAnsi="Times New Roman"/>
           <w:sz w:val="24"/>
           <w:szCs w:val="24"/>
         </w:rPr>
-        <w:t xml:space="preserve"> Patient/Doctor Login</w:t>
+        <w:t xml:space="preserve"> Patient</w:t>
+      </w:r>
+      <w:r>
+        <w:rPr>
+          <w:rFonts w:ascii="Times New Roman" w:hAnsi="Times New Roman"/>
+          <w:sz w:val="24"/>
+          <w:szCs w:val="24"/>
+        </w:rPr>
+        <w:t xml:space="preserve"> Login</w:t>
       </w:r>
     </w:p>
     <w:tbl>
@@ -2741,7 +2851,23 @@
                 <w:sz w:val="24"/>
                 <w:szCs w:val="24"/>
               </w:rPr>
-              <w:t>Allow registered users (patient or doctor) to access a medical webportal</w:t>
+              <w:t>Allow registered patient to access a medical web</w:t>
+            </w:r>
+            <w:r>
+              <w:rPr>
+                <w:rFonts w:ascii="Times New Roman" w:hAnsi="Times New Roman" w:cs="Times New Roman"/>
+                <w:sz w:val="24"/>
+                <w:szCs w:val="24"/>
+              </w:rPr>
+              <w:t xml:space="preserve"> </w:t>
+            </w:r>
+            <w:r>
+              <w:rPr>
+                <w:rFonts w:ascii="Times New Roman" w:hAnsi="Times New Roman" w:cs="Times New Roman"/>
+                <w:sz w:val="24"/>
+                <w:szCs w:val="24"/>
+              </w:rPr>
+              <w:t>portal</w:t>
             </w:r>
           </w:p>
         </w:tc>
@@ -2789,7 +2915,7 @@
                 <w:sz w:val="24"/>
                 <w:szCs w:val="24"/>
               </w:rPr>
-              <w:t>Patients/Doctors</w:t>
+              <w:t>Patients</w:t>
             </w:r>
           </w:p>
         </w:tc>
@@ -2837,7 +2963,7 @@
                 <w:sz w:val="24"/>
                 <w:szCs w:val="24"/>
               </w:rPr>
-              <w:t>Admins</w:t>
+              <w:t>Doctor</w:t>
             </w:r>
           </w:p>
         </w:tc>
@@ -3058,13 +3184,39 @@
         </w:rPr>
         <w:t xml:space="preserve">Use Case # </w:t>
       </w:r>
+      <w:proofErr w:type="gramStart"/>
       <w:r>
         <w:rPr>
           <w:rFonts w:ascii="Times New Roman" w:hAnsi="Times New Roman"/>
           <w:sz w:val="24"/>
           <w:szCs w:val="24"/>
         </w:rPr>
-        <w:t>2.00 : Manage Test Results</w:t>
+        <w:t>3</w:t>
+      </w:r>
+      <w:r>
+        <w:rPr>
+          <w:rFonts w:ascii="Times New Roman" w:hAnsi="Times New Roman"/>
+          <w:sz w:val="24"/>
+          <w:szCs w:val="24"/>
+        </w:rPr>
+        <w:t>.00 :</w:t>
+      </w:r>
+      <w:proofErr w:type="gramEnd"/>
+      <w:r>
+        <w:rPr>
+          <w:rFonts w:ascii="Times New Roman" w:hAnsi="Times New Roman"/>
+          <w:sz w:val="24"/>
+          <w:szCs w:val="24"/>
+        </w:rPr>
+        <w:t xml:space="preserve"> Manage </w:t>
+      </w:r>
+      <w:r>
+        <w:rPr>
+          <w:rFonts w:ascii="Times New Roman" w:hAnsi="Times New Roman"/>
+          <w:sz w:val="24"/>
+          <w:szCs w:val="24"/>
+        </w:rPr>
+        <w:t xml:space="preserve">Appointments </w:t>
       </w:r>
     </w:p>
     <w:tbl>
@@ -3155,7 +3307,15 @@
                 <w:sz w:val="24"/>
                 <w:szCs w:val="24"/>
               </w:rPr>
-              <w:t>Allow patients to view test results, and doctors to provide test results</w:t>
+              <w:t>Allow patients to view</w:t>
+            </w:r>
+            <w:r>
+              <w:rPr>
+                <w:rFonts w:ascii="Times New Roman" w:hAnsi="Times New Roman" w:cs="Times New Roman"/>
+                <w:sz w:val="24"/>
+                <w:szCs w:val="24"/>
+              </w:rPr>
+              <w:t>/make/cancel</w:t>
             </w:r>
             <w:r>
               <w:rPr>
@@ -3165,6 +3325,22 @@
               </w:rPr>
               <w:t xml:space="preserve"> </w:t>
             </w:r>
+            <w:r>
+              <w:rPr>
+                <w:rFonts w:ascii="Times New Roman" w:hAnsi="Times New Roman" w:cs="Times New Roman"/>
+                <w:sz w:val="24"/>
+                <w:szCs w:val="24"/>
+              </w:rPr>
+              <w:t>appointments</w:t>
+            </w:r>
+            <w:r>
+              <w:rPr>
+                <w:rFonts w:ascii="Times New Roman" w:hAnsi="Times New Roman" w:cs="Times New Roman"/>
+                <w:sz w:val="24"/>
+                <w:szCs w:val="24"/>
+              </w:rPr>
+              <w:t xml:space="preserve"> </w:t>
+            </w:r>
           </w:p>
         </w:tc>
       </w:tr>
@@ -3259,7 +3435,7 @@
                 <w:sz w:val="24"/>
                 <w:szCs w:val="24"/>
               </w:rPr>
-              <w:t>Dependent on doctor’s input from testing and/or appointment</w:t>
+              <w:t>Doctors</w:t>
             </w:r>
           </w:p>
         </w:tc>
@@ -3307,7 +3483,15 @@
                 <w:sz w:val="24"/>
                 <w:szCs w:val="24"/>
               </w:rPr>
-              <w:t>Patient has completed an appointment with doctor</w:t>
+              <w:t xml:space="preserve">Patient </w:t>
+            </w:r>
+            <w:r>
+              <w:rPr>
+                <w:rFonts w:ascii="Times New Roman" w:hAnsi="Times New Roman" w:cs="Times New Roman"/>
+                <w:sz w:val="24"/>
+                <w:szCs w:val="24"/>
+              </w:rPr>
+              <w:t>is a registered user in the system and must be logged in</w:t>
             </w:r>
           </w:p>
         </w:tc>
@@ -3351,15 +3535,7 @@
                 <w:sz w:val="24"/>
                 <w:szCs w:val="24"/>
               </w:rPr>
-              <w:t>Doctor provide</w:t>
-            </w:r>
-            <w:r>
-              <w:rPr>
-                <w:rFonts w:ascii="Times New Roman" w:hAnsi="Times New Roman" w:cs="Times New Roman"/>
-                <w:sz w:val="24"/>
-                <w:szCs w:val="24"/>
-              </w:rPr>
-              <w:t>s test results if tests were conducted</w:t>
+              <w:t xml:space="preserve">A doctor is available </w:t>
             </w:r>
           </w:p>
         </w:tc>
@@ -3407,7 +3583,7 @@
                 <w:sz w:val="24"/>
                 <w:szCs w:val="24"/>
               </w:rPr>
-              <w:t>User can view test, doctors can edit test results</w:t>
+              <w:t>Patient is allowed to make appointment, view appointments (past and future), and cancel appointments</w:t>
             </w:r>
           </w:p>
         </w:tc>
@@ -3443,19 +3619,22 @@
           </w:tcPr>
           <w:p>
             <w:pPr>
-              <w:rPr>
-                <w:rFonts w:ascii="Times New Roman" w:hAnsi="Times New Roman" w:cs="Times New Roman"/>
-                <w:sz w:val="24"/>
-                <w:szCs w:val="24"/>
-              </w:rPr>
-            </w:pPr>
-            <w:r>
-              <w:rPr>
-                <w:rFonts w:ascii="Times New Roman" w:hAnsi="Times New Roman" w:cs="Times New Roman"/>
-                <w:sz w:val="24"/>
-                <w:szCs w:val="24"/>
-              </w:rPr>
-              <w:t>No tests are shown</w:t>
+              <w:tabs>
+                <w:tab w:val="left" w:pos="2280"/>
+              </w:tabs>
+              <w:rPr>
+                <w:rFonts w:ascii="Times New Roman" w:hAnsi="Times New Roman" w:cs="Times New Roman"/>
+                <w:sz w:val="24"/>
+                <w:szCs w:val="24"/>
+              </w:rPr>
+            </w:pPr>
+            <w:r>
+              <w:rPr>
+                <w:rFonts w:ascii="Times New Roman" w:hAnsi="Times New Roman" w:cs="Times New Roman"/>
+                <w:sz w:val="24"/>
+                <w:szCs w:val="24"/>
+              </w:rPr>
+              <w:t>Patient is brought back to home dashboard</w:t>
             </w:r>
           </w:p>
         </w:tc>
@@ -3470,6 +3649,2590 @@
         </w:rPr>
       </w:pPr>
     </w:p>
+    <w:p>
+      <w:pPr>
+        <w:rPr>
+          <w:rFonts w:ascii="Times New Roman" w:hAnsi="Times New Roman" w:cs="Times New Roman"/>
+          <w:sz w:val="24"/>
+          <w:szCs w:val="24"/>
+        </w:rPr>
+      </w:pPr>
+    </w:p>
+    <w:p>
+      <w:pPr>
+        <w:rPr>
+          <w:rFonts w:ascii="Times New Roman" w:hAnsi="Times New Roman" w:cs="Times New Roman"/>
+          <w:sz w:val="24"/>
+          <w:szCs w:val="24"/>
+        </w:rPr>
+      </w:pPr>
+    </w:p>
+    <w:p>
+      <w:pPr>
+        <w:pStyle w:val="Heading1"/>
+        <w:rPr>
+          <w:rFonts w:ascii="Times New Roman" w:hAnsi="Times New Roman"/>
+          <w:sz w:val="24"/>
+          <w:szCs w:val="24"/>
+        </w:rPr>
+      </w:pPr>
+      <w:r>
+        <w:rPr>
+          <w:rFonts w:ascii="Times New Roman" w:hAnsi="Times New Roman"/>
+          <w:sz w:val="24"/>
+          <w:szCs w:val="24"/>
+        </w:rPr>
+        <w:lastRenderedPageBreak/>
+        <w:t xml:space="preserve">Use Case # </w:t>
+      </w:r>
+      <w:proofErr w:type="gramStart"/>
+      <w:r>
+        <w:rPr>
+          <w:rFonts w:ascii="Times New Roman" w:hAnsi="Times New Roman"/>
+          <w:sz w:val="24"/>
+          <w:szCs w:val="24"/>
+        </w:rPr>
+        <w:t>3.</w:t>
+      </w:r>
+      <w:r>
+        <w:rPr>
+          <w:rFonts w:ascii="Times New Roman" w:hAnsi="Times New Roman"/>
+          <w:sz w:val="24"/>
+          <w:szCs w:val="24"/>
+        </w:rPr>
+        <w:t>1</w:t>
+      </w:r>
+      <w:r>
+        <w:rPr>
+          <w:rFonts w:ascii="Times New Roman" w:hAnsi="Times New Roman"/>
+          <w:sz w:val="24"/>
+          <w:szCs w:val="24"/>
+        </w:rPr>
+        <w:t>1</w:t>
+      </w:r>
+      <w:r>
+        <w:rPr>
+          <w:rFonts w:ascii="Times New Roman" w:hAnsi="Times New Roman"/>
+          <w:sz w:val="24"/>
+          <w:szCs w:val="24"/>
+        </w:rPr>
+        <w:t xml:space="preserve"> :</w:t>
+      </w:r>
+      <w:proofErr w:type="gramEnd"/>
+      <w:r>
+        <w:rPr>
+          <w:rFonts w:ascii="Times New Roman" w:hAnsi="Times New Roman"/>
+          <w:sz w:val="24"/>
+          <w:szCs w:val="24"/>
+        </w:rPr>
+        <w:t xml:space="preserve"> </w:t>
+      </w:r>
+      <w:r>
+        <w:rPr>
+          <w:rFonts w:ascii="Times New Roman" w:hAnsi="Times New Roman"/>
+          <w:sz w:val="24"/>
+          <w:szCs w:val="24"/>
+        </w:rPr>
+        <w:t>Request</w:t>
+      </w:r>
+      <w:r>
+        <w:rPr>
+          <w:rFonts w:ascii="Times New Roman" w:hAnsi="Times New Roman"/>
+          <w:sz w:val="24"/>
+          <w:szCs w:val="24"/>
+        </w:rPr>
+        <w:t xml:space="preserve"> </w:t>
+      </w:r>
+      <w:r>
+        <w:rPr>
+          <w:rFonts w:ascii="Times New Roman" w:hAnsi="Times New Roman"/>
+          <w:sz w:val="24"/>
+          <w:szCs w:val="24"/>
+        </w:rPr>
+        <w:t xml:space="preserve">Doctor for Appointment </w:t>
+      </w:r>
+    </w:p>
+    <w:tbl>
+      <w:tblPr>
+        <w:tblW w:w="0" w:type="auto"/>
+        <w:tblBorders>
+          <w:top w:val="single" w:sz="6" w:space="0" w:color="C0C0C0"/>
+          <w:left w:val="single" w:sz="6" w:space="0" w:color="C0C0C0"/>
+          <w:bottom w:val="single" w:sz="6" w:space="0" w:color="C0C0C0"/>
+          <w:right w:val="single" w:sz="6" w:space="0" w:color="C0C0C0"/>
+          <w:insideH w:val="single" w:sz="6" w:space="0" w:color="C0C0C0"/>
+          <w:insideV w:val="single" w:sz="6" w:space="0" w:color="C0C0C0"/>
+        </w:tblBorders>
+        <w:tblLayout w:type="fixed"/>
+        <w:tblLook w:val="0000" w:firstRow="0" w:lastRow="0" w:firstColumn="0" w:lastColumn="0" w:noHBand="0" w:noVBand="0"/>
+      </w:tblPr>
+      <w:tblGrid>
+        <w:gridCol w:w="2088"/>
+        <w:gridCol w:w="5850"/>
+      </w:tblGrid>
+      <w:tr>
+        <w:tc>
+          <w:tcPr>
+            <w:tcW w:w="7938" w:type="dxa"/>
+            <w:gridSpan w:val="2"/>
+          </w:tcPr>
+          <w:p>
+            <w:pPr>
+              <w:rPr>
+                <w:rFonts w:ascii="Times New Roman" w:hAnsi="Times New Roman" w:cs="Times New Roman"/>
+                <w:b/>
+                <w:sz w:val="24"/>
+                <w:szCs w:val="24"/>
+              </w:rPr>
+            </w:pPr>
+            <w:r>
+              <w:rPr>
+                <w:rFonts w:ascii="Times New Roman" w:hAnsi="Times New Roman" w:cs="Times New Roman"/>
+                <w:b/>
+                <w:sz w:val="24"/>
+                <w:szCs w:val="24"/>
+              </w:rPr>
+              <w:t>GENERAL CHARACTERISTICS</w:t>
+            </w:r>
+          </w:p>
+        </w:tc>
+      </w:tr>
+      <w:tr>
+        <w:tc>
+          <w:tcPr>
+            <w:tcW w:w="2088" w:type="dxa"/>
+          </w:tcPr>
+          <w:p>
+            <w:pPr>
+              <w:rPr>
+                <w:rFonts w:ascii="Times New Roman" w:hAnsi="Times New Roman" w:cs="Times New Roman"/>
+                <w:b/>
+                <w:sz w:val="24"/>
+                <w:szCs w:val="24"/>
+              </w:rPr>
+            </w:pPr>
+            <w:r>
+              <w:rPr>
+                <w:rFonts w:ascii="Times New Roman" w:hAnsi="Times New Roman" w:cs="Times New Roman"/>
+                <w:b/>
+                <w:sz w:val="24"/>
+                <w:szCs w:val="24"/>
+              </w:rPr>
+              <w:t>Intent</w:t>
+            </w:r>
+          </w:p>
+        </w:tc>
+        <w:tc>
+          <w:tcPr>
+            <w:tcW w:w="5850" w:type="dxa"/>
+          </w:tcPr>
+          <w:p>
+            <w:pPr>
+              <w:rPr>
+                <w:rFonts w:ascii="Times New Roman" w:hAnsi="Times New Roman" w:cs="Times New Roman"/>
+                <w:sz w:val="24"/>
+                <w:szCs w:val="24"/>
+              </w:rPr>
+            </w:pPr>
+            <w:r>
+              <w:rPr>
+                <w:rFonts w:ascii="Times New Roman" w:hAnsi="Times New Roman" w:cs="Times New Roman"/>
+                <w:sz w:val="24"/>
+                <w:szCs w:val="24"/>
+              </w:rPr>
+              <w:t>P</w:t>
+            </w:r>
+            <w:r>
+              <w:rPr>
+                <w:rFonts w:ascii="Times New Roman" w:hAnsi="Times New Roman" w:cs="Times New Roman"/>
+                <w:sz w:val="24"/>
+                <w:szCs w:val="24"/>
+              </w:rPr>
+              <w:t xml:space="preserve">atients </w:t>
+            </w:r>
+            <w:r>
+              <w:rPr>
+                <w:rFonts w:ascii="Times New Roman" w:hAnsi="Times New Roman" w:cs="Times New Roman"/>
+                <w:sz w:val="24"/>
+                <w:szCs w:val="24"/>
+              </w:rPr>
+              <w:t>are able to see what doctors are available</w:t>
+            </w:r>
+          </w:p>
+        </w:tc>
+      </w:tr>
+      <w:tr>
+        <w:tc>
+          <w:tcPr>
+            <w:tcW w:w="2088" w:type="dxa"/>
+          </w:tcPr>
+          <w:p>
+            <w:pPr>
+              <w:rPr>
+                <w:rFonts w:ascii="Times New Roman" w:hAnsi="Times New Roman" w:cs="Times New Roman"/>
+                <w:b/>
+                <w:sz w:val="24"/>
+                <w:szCs w:val="24"/>
+              </w:rPr>
+            </w:pPr>
+            <w:r>
+              <w:rPr>
+                <w:rFonts w:ascii="Times New Roman" w:hAnsi="Times New Roman" w:cs="Times New Roman"/>
+                <w:b/>
+                <w:sz w:val="24"/>
+                <w:szCs w:val="24"/>
+              </w:rPr>
+              <w:t>Primary Actor</w:t>
+            </w:r>
+          </w:p>
+        </w:tc>
+        <w:tc>
+          <w:tcPr>
+            <w:tcW w:w="5850" w:type="dxa"/>
+          </w:tcPr>
+          <w:p>
+            <w:pPr>
+              <w:rPr>
+                <w:rFonts w:ascii="Times New Roman" w:hAnsi="Times New Roman" w:cs="Times New Roman"/>
+                <w:sz w:val="24"/>
+                <w:szCs w:val="24"/>
+              </w:rPr>
+            </w:pPr>
+            <w:r>
+              <w:rPr>
+                <w:rFonts w:ascii="Times New Roman" w:hAnsi="Times New Roman" w:cs="Times New Roman"/>
+                <w:sz w:val="24"/>
+                <w:szCs w:val="24"/>
+              </w:rPr>
+              <w:t>Patients</w:t>
+            </w:r>
+          </w:p>
+        </w:tc>
+      </w:tr>
+      <w:tr>
+        <w:tc>
+          <w:tcPr>
+            <w:tcW w:w="2088" w:type="dxa"/>
+          </w:tcPr>
+          <w:p>
+            <w:pPr>
+              <w:rPr>
+                <w:rFonts w:ascii="Times New Roman" w:hAnsi="Times New Roman" w:cs="Times New Roman"/>
+                <w:b/>
+                <w:sz w:val="24"/>
+                <w:szCs w:val="24"/>
+              </w:rPr>
+            </w:pPr>
+            <w:r>
+              <w:rPr>
+                <w:rFonts w:ascii="Times New Roman" w:hAnsi="Times New Roman" w:cs="Times New Roman"/>
+                <w:b/>
+                <w:sz w:val="24"/>
+                <w:szCs w:val="24"/>
+              </w:rPr>
+              <w:t>Secondary Actors</w:t>
+            </w:r>
+          </w:p>
+        </w:tc>
+        <w:tc>
+          <w:tcPr>
+            <w:tcW w:w="5850" w:type="dxa"/>
+          </w:tcPr>
+          <w:p>
+            <w:pPr>
+              <w:rPr>
+                <w:rFonts w:ascii="Times New Roman" w:hAnsi="Times New Roman" w:cs="Times New Roman"/>
+                <w:sz w:val="24"/>
+                <w:szCs w:val="24"/>
+              </w:rPr>
+            </w:pPr>
+            <w:r>
+              <w:rPr>
+                <w:rFonts w:ascii="Times New Roman" w:hAnsi="Times New Roman" w:cs="Times New Roman"/>
+                <w:sz w:val="24"/>
+                <w:szCs w:val="24"/>
+              </w:rPr>
+              <w:t>Doctors</w:t>
+            </w:r>
+          </w:p>
+        </w:tc>
+      </w:tr>
+      <w:tr>
+        <w:tc>
+          <w:tcPr>
+            <w:tcW w:w="2088" w:type="dxa"/>
+          </w:tcPr>
+          <w:p>
+            <w:pPr>
+              <w:rPr>
+                <w:rFonts w:ascii="Times New Roman" w:hAnsi="Times New Roman" w:cs="Times New Roman"/>
+                <w:b/>
+                <w:sz w:val="24"/>
+                <w:szCs w:val="24"/>
+              </w:rPr>
+            </w:pPr>
+            <w:r>
+              <w:rPr>
+                <w:rFonts w:ascii="Times New Roman" w:hAnsi="Times New Roman" w:cs="Times New Roman"/>
+                <w:b/>
+                <w:sz w:val="24"/>
+                <w:szCs w:val="24"/>
+              </w:rPr>
+              <w:t>Preconditions</w:t>
+            </w:r>
+          </w:p>
+        </w:tc>
+        <w:tc>
+          <w:tcPr>
+            <w:tcW w:w="5850" w:type="dxa"/>
+          </w:tcPr>
+          <w:p>
+            <w:pPr>
+              <w:rPr>
+                <w:rFonts w:ascii="Times New Roman" w:hAnsi="Times New Roman" w:cs="Times New Roman"/>
+                <w:sz w:val="24"/>
+                <w:szCs w:val="24"/>
+              </w:rPr>
+            </w:pPr>
+            <w:r>
+              <w:rPr>
+                <w:rFonts w:ascii="Times New Roman" w:hAnsi="Times New Roman" w:cs="Times New Roman"/>
+                <w:sz w:val="24"/>
+                <w:szCs w:val="24"/>
+              </w:rPr>
+              <w:t xml:space="preserve">Patient has </w:t>
+            </w:r>
+            <w:r>
+              <w:rPr>
+                <w:rFonts w:ascii="Times New Roman" w:hAnsi="Times New Roman" w:cs="Times New Roman"/>
+                <w:sz w:val="24"/>
+                <w:szCs w:val="24"/>
+              </w:rPr>
+              <w:t>logged in and on manage appointments page</w:t>
+            </w:r>
+          </w:p>
+        </w:tc>
+      </w:tr>
+      <w:tr>
+        <w:tc>
+          <w:tcPr>
+            <w:tcW w:w="2088" w:type="dxa"/>
+          </w:tcPr>
+          <w:p>
+            <w:pPr>
+              <w:pStyle w:val="Heading3"/>
+              <w:spacing w:before="0" w:after="0"/>
+              <w:rPr>
+                <w:szCs w:val="24"/>
+              </w:rPr>
+            </w:pPr>
+            <w:r>
+              <w:rPr>
+                <w:szCs w:val="24"/>
+              </w:rPr>
+              <w:t>Assumptions</w:t>
+            </w:r>
+          </w:p>
+        </w:tc>
+        <w:tc>
+          <w:tcPr>
+            <w:tcW w:w="5850" w:type="dxa"/>
+          </w:tcPr>
+          <w:p>
+            <w:pPr>
+              <w:rPr>
+                <w:rFonts w:ascii="Times New Roman" w:hAnsi="Times New Roman" w:cs="Times New Roman"/>
+                <w:sz w:val="24"/>
+                <w:szCs w:val="24"/>
+              </w:rPr>
+            </w:pPr>
+            <w:r>
+              <w:rPr>
+                <w:rFonts w:ascii="Times New Roman" w:hAnsi="Times New Roman" w:cs="Times New Roman"/>
+                <w:sz w:val="24"/>
+                <w:szCs w:val="24"/>
+              </w:rPr>
+              <w:t>Doctor is in system database</w:t>
+            </w:r>
+          </w:p>
+        </w:tc>
+      </w:tr>
+      <w:tr>
+        <w:tc>
+          <w:tcPr>
+            <w:tcW w:w="2088" w:type="dxa"/>
+          </w:tcPr>
+          <w:p>
+            <w:pPr>
+              <w:rPr>
+                <w:rFonts w:ascii="Times New Roman" w:hAnsi="Times New Roman" w:cs="Times New Roman"/>
+                <w:b/>
+                <w:sz w:val="24"/>
+                <w:szCs w:val="24"/>
+              </w:rPr>
+            </w:pPr>
+            <w:r>
+              <w:rPr>
+                <w:rFonts w:ascii="Times New Roman" w:hAnsi="Times New Roman" w:cs="Times New Roman"/>
+                <w:b/>
+                <w:sz w:val="24"/>
+                <w:szCs w:val="24"/>
+              </w:rPr>
+              <w:t>Success Post Condition</w:t>
+            </w:r>
+          </w:p>
+        </w:tc>
+        <w:tc>
+          <w:tcPr>
+            <w:tcW w:w="5850" w:type="dxa"/>
+          </w:tcPr>
+          <w:p>
+            <w:pPr>
+              <w:rPr>
+                <w:rFonts w:ascii="Times New Roman" w:hAnsi="Times New Roman" w:cs="Times New Roman"/>
+                <w:sz w:val="24"/>
+                <w:szCs w:val="24"/>
+              </w:rPr>
+            </w:pPr>
+            <w:r>
+              <w:rPr>
+                <w:rFonts w:ascii="Times New Roman" w:hAnsi="Times New Roman" w:cs="Times New Roman"/>
+                <w:sz w:val="24"/>
+                <w:szCs w:val="24"/>
+              </w:rPr>
+              <w:t xml:space="preserve">Patient </w:t>
+            </w:r>
+            <w:r>
+              <w:rPr>
+                <w:rFonts w:ascii="Times New Roman" w:hAnsi="Times New Roman" w:cs="Times New Roman"/>
+                <w:sz w:val="24"/>
+                <w:szCs w:val="24"/>
+              </w:rPr>
+              <w:t xml:space="preserve">selects doctor, moves on to select </w:t>
+            </w:r>
+            <w:r>
+              <w:rPr>
+                <w:rFonts w:ascii="Times New Roman" w:hAnsi="Times New Roman" w:cs="Times New Roman"/>
+                <w:sz w:val="24"/>
+                <w:szCs w:val="24"/>
+              </w:rPr>
+              <w:t>date</w:t>
+            </w:r>
+          </w:p>
+        </w:tc>
+      </w:tr>
+      <w:tr>
+        <w:tc>
+          <w:tcPr>
+            <w:tcW w:w="2088" w:type="dxa"/>
+          </w:tcPr>
+          <w:p>
+            <w:pPr>
+              <w:rPr>
+                <w:rFonts w:ascii="Times New Roman" w:hAnsi="Times New Roman" w:cs="Times New Roman"/>
+                <w:b/>
+                <w:sz w:val="24"/>
+                <w:szCs w:val="24"/>
+              </w:rPr>
+            </w:pPr>
+            <w:r>
+              <w:rPr>
+                <w:rFonts w:ascii="Times New Roman" w:hAnsi="Times New Roman" w:cs="Times New Roman"/>
+                <w:b/>
+                <w:sz w:val="24"/>
+                <w:szCs w:val="24"/>
+              </w:rPr>
+              <w:t>Failed Post Condition</w:t>
+            </w:r>
+          </w:p>
+        </w:tc>
+        <w:tc>
+          <w:tcPr>
+            <w:tcW w:w="5850" w:type="dxa"/>
+          </w:tcPr>
+          <w:p>
+            <w:pPr>
+              <w:tabs>
+                <w:tab w:val="left" w:pos="2280"/>
+              </w:tabs>
+              <w:rPr>
+                <w:rFonts w:ascii="Times New Roman" w:hAnsi="Times New Roman" w:cs="Times New Roman"/>
+                <w:sz w:val="24"/>
+                <w:szCs w:val="24"/>
+              </w:rPr>
+            </w:pPr>
+            <w:r>
+              <w:rPr>
+                <w:rFonts w:ascii="Times New Roman" w:hAnsi="Times New Roman" w:cs="Times New Roman"/>
+                <w:sz w:val="24"/>
+                <w:szCs w:val="24"/>
+              </w:rPr>
+              <w:t xml:space="preserve">Patient is brought back to </w:t>
+            </w:r>
+            <w:r>
+              <w:rPr>
+                <w:rFonts w:ascii="Times New Roman" w:hAnsi="Times New Roman" w:cs="Times New Roman"/>
+                <w:sz w:val="24"/>
+                <w:szCs w:val="24"/>
+              </w:rPr>
+              <w:t>appointment</w:t>
+            </w:r>
+            <w:r>
+              <w:rPr>
+                <w:rFonts w:ascii="Times New Roman" w:hAnsi="Times New Roman" w:cs="Times New Roman"/>
+                <w:sz w:val="24"/>
+                <w:szCs w:val="24"/>
+              </w:rPr>
+              <w:t xml:space="preserve"> dashboard</w:t>
+            </w:r>
+          </w:p>
+        </w:tc>
+      </w:tr>
+    </w:tbl>
+    <w:p>
+      <w:pPr>
+        <w:rPr>
+          <w:rFonts w:ascii="Times New Roman" w:hAnsi="Times New Roman" w:cs="Times New Roman"/>
+          <w:sz w:val="24"/>
+          <w:szCs w:val="24"/>
+        </w:rPr>
+      </w:pPr>
+    </w:p>
+    <w:p>
+      <w:pPr>
+        <w:pStyle w:val="Heading1"/>
+        <w:rPr>
+          <w:rFonts w:ascii="Times New Roman" w:hAnsi="Times New Roman"/>
+          <w:sz w:val="24"/>
+          <w:szCs w:val="24"/>
+        </w:rPr>
+      </w:pPr>
+      <w:r>
+        <w:rPr>
+          <w:rFonts w:ascii="Times New Roman" w:hAnsi="Times New Roman"/>
+          <w:sz w:val="24"/>
+          <w:szCs w:val="24"/>
+        </w:rPr>
+        <w:t xml:space="preserve">Use Case # </w:t>
+      </w:r>
+      <w:proofErr w:type="gramStart"/>
+      <w:r>
+        <w:rPr>
+          <w:rFonts w:ascii="Times New Roman" w:hAnsi="Times New Roman"/>
+          <w:sz w:val="24"/>
+          <w:szCs w:val="24"/>
+        </w:rPr>
+        <w:t>3.1</w:t>
+      </w:r>
+      <w:r>
+        <w:rPr>
+          <w:rFonts w:ascii="Times New Roman" w:hAnsi="Times New Roman"/>
+          <w:sz w:val="24"/>
+          <w:szCs w:val="24"/>
+        </w:rPr>
+        <w:t>2</w:t>
+      </w:r>
+      <w:r>
+        <w:rPr>
+          <w:rFonts w:ascii="Times New Roman" w:hAnsi="Times New Roman"/>
+          <w:sz w:val="24"/>
+          <w:szCs w:val="24"/>
+        </w:rPr>
+        <w:t xml:space="preserve"> :</w:t>
+      </w:r>
+      <w:proofErr w:type="gramEnd"/>
+      <w:r>
+        <w:rPr>
+          <w:rFonts w:ascii="Times New Roman" w:hAnsi="Times New Roman"/>
+          <w:sz w:val="24"/>
+          <w:szCs w:val="24"/>
+        </w:rPr>
+        <w:t xml:space="preserve"> Request </w:t>
+      </w:r>
+      <w:r>
+        <w:rPr>
+          <w:rFonts w:ascii="Times New Roman" w:hAnsi="Times New Roman"/>
+          <w:sz w:val="24"/>
+          <w:szCs w:val="24"/>
+        </w:rPr>
+        <w:t>Time and Date</w:t>
+      </w:r>
+      <w:r>
+        <w:rPr>
+          <w:rFonts w:ascii="Times New Roman" w:hAnsi="Times New Roman"/>
+          <w:sz w:val="24"/>
+          <w:szCs w:val="24"/>
+        </w:rPr>
+        <w:t xml:space="preserve"> for Appointment </w:t>
+      </w:r>
+    </w:p>
+    <w:tbl>
+      <w:tblPr>
+        <w:tblW w:w="0" w:type="auto"/>
+        <w:tblBorders>
+          <w:top w:val="single" w:sz="6" w:space="0" w:color="C0C0C0"/>
+          <w:left w:val="single" w:sz="6" w:space="0" w:color="C0C0C0"/>
+          <w:bottom w:val="single" w:sz="6" w:space="0" w:color="C0C0C0"/>
+          <w:right w:val="single" w:sz="6" w:space="0" w:color="C0C0C0"/>
+          <w:insideH w:val="single" w:sz="6" w:space="0" w:color="C0C0C0"/>
+          <w:insideV w:val="single" w:sz="6" w:space="0" w:color="C0C0C0"/>
+        </w:tblBorders>
+        <w:tblLayout w:type="fixed"/>
+        <w:tblLook w:val="0000" w:firstRow="0" w:lastRow="0" w:firstColumn="0" w:lastColumn="0" w:noHBand="0" w:noVBand="0"/>
+      </w:tblPr>
+      <w:tblGrid>
+        <w:gridCol w:w="2088"/>
+        <w:gridCol w:w="5850"/>
+      </w:tblGrid>
+      <w:tr>
+        <w:tc>
+          <w:tcPr>
+            <w:tcW w:w="7938" w:type="dxa"/>
+            <w:gridSpan w:val="2"/>
+          </w:tcPr>
+          <w:p>
+            <w:pPr>
+              <w:rPr>
+                <w:rFonts w:ascii="Times New Roman" w:hAnsi="Times New Roman" w:cs="Times New Roman"/>
+                <w:b/>
+                <w:sz w:val="24"/>
+                <w:szCs w:val="24"/>
+              </w:rPr>
+            </w:pPr>
+            <w:r>
+              <w:rPr>
+                <w:rFonts w:ascii="Times New Roman" w:hAnsi="Times New Roman" w:cs="Times New Roman"/>
+                <w:b/>
+                <w:sz w:val="24"/>
+                <w:szCs w:val="24"/>
+              </w:rPr>
+              <w:t>GENERAL CHARACTERISTICS</w:t>
+            </w:r>
+          </w:p>
+        </w:tc>
+      </w:tr>
+      <w:tr>
+        <w:tc>
+          <w:tcPr>
+            <w:tcW w:w="2088" w:type="dxa"/>
+          </w:tcPr>
+          <w:p>
+            <w:pPr>
+              <w:rPr>
+                <w:rFonts w:ascii="Times New Roman" w:hAnsi="Times New Roman" w:cs="Times New Roman"/>
+                <w:b/>
+                <w:sz w:val="24"/>
+                <w:szCs w:val="24"/>
+              </w:rPr>
+            </w:pPr>
+            <w:r>
+              <w:rPr>
+                <w:rFonts w:ascii="Times New Roman" w:hAnsi="Times New Roman" w:cs="Times New Roman"/>
+                <w:b/>
+                <w:sz w:val="24"/>
+                <w:szCs w:val="24"/>
+              </w:rPr>
+              <w:t>Intent</w:t>
+            </w:r>
+          </w:p>
+        </w:tc>
+        <w:tc>
+          <w:tcPr>
+            <w:tcW w:w="5850" w:type="dxa"/>
+          </w:tcPr>
+          <w:p>
+            <w:pPr>
+              <w:rPr>
+                <w:rFonts w:ascii="Times New Roman" w:hAnsi="Times New Roman" w:cs="Times New Roman"/>
+                <w:sz w:val="24"/>
+                <w:szCs w:val="24"/>
+              </w:rPr>
+            </w:pPr>
+            <w:r>
+              <w:rPr>
+                <w:rFonts w:ascii="Times New Roman" w:hAnsi="Times New Roman" w:cs="Times New Roman"/>
+                <w:sz w:val="24"/>
+                <w:szCs w:val="24"/>
+              </w:rPr>
+              <w:t xml:space="preserve">Patients are able to see </w:t>
+            </w:r>
+            <w:r>
+              <w:rPr>
+                <w:rFonts w:ascii="Times New Roman" w:hAnsi="Times New Roman" w:cs="Times New Roman"/>
+                <w:sz w:val="24"/>
+                <w:szCs w:val="24"/>
+              </w:rPr>
+              <w:t>when</w:t>
+            </w:r>
+            <w:r>
+              <w:rPr>
+                <w:rFonts w:ascii="Times New Roman" w:hAnsi="Times New Roman" w:cs="Times New Roman"/>
+                <w:sz w:val="24"/>
+                <w:szCs w:val="24"/>
+              </w:rPr>
+              <w:t xml:space="preserve"> doctors are available</w:t>
+            </w:r>
+          </w:p>
+        </w:tc>
+      </w:tr>
+      <w:tr>
+        <w:tc>
+          <w:tcPr>
+            <w:tcW w:w="2088" w:type="dxa"/>
+          </w:tcPr>
+          <w:p>
+            <w:pPr>
+              <w:rPr>
+                <w:rFonts w:ascii="Times New Roman" w:hAnsi="Times New Roman" w:cs="Times New Roman"/>
+                <w:b/>
+                <w:sz w:val="24"/>
+                <w:szCs w:val="24"/>
+              </w:rPr>
+            </w:pPr>
+            <w:r>
+              <w:rPr>
+                <w:rFonts w:ascii="Times New Roman" w:hAnsi="Times New Roman" w:cs="Times New Roman"/>
+                <w:b/>
+                <w:sz w:val="24"/>
+                <w:szCs w:val="24"/>
+              </w:rPr>
+              <w:t>Primary Actor</w:t>
+            </w:r>
+          </w:p>
+        </w:tc>
+        <w:tc>
+          <w:tcPr>
+            <w:tcW w:w="5850" w:type="dxa"/>
+          </w:tcPr>
+          <w:p>
+            <w:pPr>
+              <w:rPr>
+                <w:rFonts w:ascii="Times New Roman" w:hAnsi="Times New Roman" w:cs="Times New Roman"/>
+                <w:sz w:val="24"/>
+                <w:szCs w:val="24"/>
+              </w:rPr>
+            </w:pPr>
+            <w:r>
+              <w:rPr>
+                <w:rFonts w:ascii="Times New Roman" w:hAnsi="Times New Roman" w:cs="Times New Roman"/>
+                <w:sz w:val="24"/>
+                <w:szCs w:val="24"/>
+              </w:rPr>
+              <w:t>Patients</w:t>
+            </w:r>
+          </w:p>
+        </w:tc>
+      </w:tr>
+      <w:tr>
+        <w:tc>
+          <w:tcPr>
+            <w:tcW w:w="2088" w:type="dxa"/>
+          </w:tcPr>
+          <w:p>
+            <w:pPr>
+              <w:rPr>
+                <w:rFonts w:ascii="Times New Roman" w:hAnsi="Times New Roman" w:cs="Times New Roman"/>
+                <w:b/>
+                <w:sz w:val="24"/>
+                <w:szCs w:val="24"/>
+              </w:rPr>
+            </w:pPr>
+            <w:r>
+              <w:rPr>
+                <w:rFonts w:ascii="Times New Roman" w:hAnsi="Times New Roman" w:cs="Times New Roman"/>
+                <w:b/>
+                <w:sz w:val="24"/>
+                <w:szCs w:val="24"/>
+              </w:rPr>
+              <w:t>Secondary Actors</w:t>
+            </w:r>
+          </w:p>
+        </w:tc>
+        <w:tc>
+          <w:tcPr>
+            <w:tcW w:w="5850" w:type="dxa"/>
+          </w:tcPr>
+          <w:p>
+            <w:pPr>
+              <w:rPr>
+                <w:rFonts w:ascii="Times New Roman" w:hAnsi="Times New Roman" w:cs="Times New Roman"/>
+                <w:sz w:val="24"/>
+                <w:szCs w:val="24"/>
+              </w:rPr>
+            </w:pPr>
+            <w:r>
+              <w:rPr>
+                <w:rFonts w:ascii="Times New Roman" w:hAnsi="Times New Roman" w:cs="Times New Roman"/>
+                <w:sz w:val="24"/>
+                <w:szCs w:val="24"/>
+              </w:rPr>
+              <w:t>Doctors</w:t>
+            </w:r>
+          </w:p>
+        </w:tc>
+      </w:tr>
+      <w:tr>
+        <w:tc>
+          <w:tcPr>
+            <w:tcW w:w="2088" w:type="dxa"/>
+          </w:tcPr>
+          <w:p>
+            <w:pPr>
+              <w:rPr>
+                <w:rFonts w:ascii="Times New Roman" w:hAnsi="Times New Roman" w:cs="Times New Roman"/>
+                <w:b/>
+                <w:sz w:val="24"/>
+                <w:szCs w:val="24"/>
+              </w:rPr>
+            </w:pPr>
+            <w:r>
+              <w:rPr>
+                <w:rFonts w:ascii="Times New Roman" w:hAnsi="Times New Roman" w:cs="Times New Roman"/>
+                <w:b/>
+                <w:sz w:val="24"/>
+                <w:szCs w:val="24"/>
+              </w:rPr>
+              <w:t>Preconditions</w:t>
+            </w:r>
+          </w:p>
+        </w:tc>
+        <w:tc>
+          <w:tcPr>
+            <w:tcW w:w="5850" w:type="dxa"/>
+          </w:tcPr>
+          <w:p>
+            <w:pPr>
+              <w:rPr>
+                <w:rFonts w:ascii="Times New Roman" w:hAnsi="Times New Roman" w:cs="Times New Roman"/>
+                <w:sz w:val="24"/>
+                <w:szCs w:val="24"/>
+              </w:rPr>
+            </w:pPr>
+            <w:r>
+              <w:rPr>
+                <w:rFonts w:ascii="Times New Roman" w:hAnsi="Times New Roman" w:cs="Times New Roman"/>
+                <w:sz w:val="24"/>
+                <w:szCs w:val="24"/>
+              </w:rPr>
+              <w:t xml:space="preserve">Doctor must be available </w:t>
+            </w:r>
+          </w:p>
+        </w:tc>
+      </w:tr>
+      <w:tr>
+        <w:tc>
+          <w:tcPr>
+            <w:tcW w:w="2088" w:type="dxa"/>
+          </w:tcPr>
+          <w:p>
+            <w:pPr>
+              <w:pStyle w:val="Heading3"/>
+              <w:spacing w:before="0" w:after="0"/>
+              <w:rPr>
+                <w:szCs w:val="24"/>
+              </w:rPr>
+            </w:pPr>
+            <w:r>
+              <w:rPr>
+                <w:szCs w:val="24"/>
+              </w:rPr>
+              <w:t>Assumptions</w:t>
+            </w:r>
+          </w:p>
+        </w:tc>
+        <w:tc>
+          <w:tcPr>
+            <w:tcW w:w="5850" w:type="dxa"/>
+          </w:tcPr>
+          <w:p>
+            <w:pPr>
+              <w:rPr>
+                <w:rFonts w:ascii="Times New Roman" w:hAnsi="Times New Roman" w:cs="Times New Roman"/>
+                <w:sz w:val="24"/>
+                <w:szCs w:val="24"/>
+              </w:rPr>
+            </w:pPr>
+            <w:r>
+              <w:rPr>
+                <w:rFonts w:ascii="Times New Roman" w:hAnsi="Times New Roman" w:cs="Times New Roman"/>
+                <w:sz w:val="24"/>
+                <w:szCs w:val="24"/>
+              </w:rPr>
+              <w:t>Doctor is available and open</w:t>
+            </w:r>
+          </w:p>
+        </w:tc>
+      </w:tr>
+      <w:tr>
+        <w:tc>
+          <w:tcPr>
+            <w:tcW w:w="2088" w:type="dxa"/>
+          </w:tcPr>
+          <w:p>
+            <w:pPr>
+              <w:rPr>
+                <w:rFonts w:ascii="Times New Roman" w:hAnsi="Times New Roman" w:cs="Times New Roman"/>
+                <w:b/>
+                <w:sz w:val="24"/>
+                <w:szCs w:val="24"/>
+              </w:rPr>
+            </w:pPr>
+            <w:r>
+              <w:rPr>
+                <w:rFonts w:ascii="Times New Roman" w:hAnsi="Times New Roman" w:cs="Times New Roman"/>
+                <w:b/>
+                <w:sz w:val="24"/>
+                <w:szCs w:val="24"/>
+              </w:rPr>
+              <w:t>Success Post Condition</w:t>
+            </w:r>
+          </w:p>
+        </w:tc>
+        <w:tc>
+          <w:tcPr>
+            <w:tcW w:w="5850" w:type="dxa"/>
+          </w:tcPr>
+          <w:p>
+            <w:pPr>
+              <w:rPr>
+                <w:rFonts w:ascii="Times New Roman" w:hAnsi="Times New Roman" w:cs="Times New Roman"/>
+                <w:sz w:val="24"/>
+                <w:szCs w:val="24"/>
+              </w:rPr>
+            </w:pPr>
+            <w:r>
+              <w:rPr>
+                <w:rFonts w:ascii="Times New Roman" w:hAnsi="Times New Roman" w:cs="Times New Roman"/>
+                <w:sz w:val="24"/>
+                <w:szCs w:val="24"/>
+              </w:rPr>
+              <w:t>P</w:t>
+            </w:r>
+            <w:r>
+              <w:rPr>
+                <w:rFonts w:ascii="Times New Roman" w:hAnsi="Times New Roman" w:cs="Times New Roman"/>
+                <w:sz w:val="24"/>
+                <w:szCs w:val="24"/>
+              </w:rPr>
+              <w:t>atient schedules appointment with doctor on requested date</w:t>
+            </w:r>
+          </w:p>
+        </w:tc>
+      </w:tr>
+      <w:tr>
+        <w:tc>
+          <w:tcPr>
+            <w:tcW w:w="2088" w:type="dxa"/>
+          </w:tcPr>
+          <w:p>
+            <w:pPr>
+              <w:rPr>
+                <w:rFonts w:ascii="Times New Roman" w:hAnsi="Times New Roman" w:cs="Times New Roman"/>
+                <w:b/>
+                <w:sz w:val="24"/>
+                <w:szCs w:val="24"/>
+              </w:rPr>
+            </w:pPr>
+            <w:r>
+              <w:rPr>
+                <w:rFonts w:ascii="Times New Roman" w:hAnsi="Times New Roman" w:cs="Times New Roman"/>
+                <w:b/>
+                <w:sz w:val="24"/>
+                <w:szCs w:val="24"/>
+              </w:rPr>
+              <w:t>Failed Post Condition</w:t>
+            </w:r>
+          </w:p>
+        </w:tc>
+        <w:tc>
+          <w:tcPr>
+            <w:tcW w:w="5850" w:type="dxa"/>
+          </w:tcPr>
+          <w:p>
+            <w:pPr>
+              <w:tabs>
+                <w:tab w:val="left" w:pos="2280"/>
+              </w:tabs>
+              <w:rPr>
+                <w:rFonts w:ascii="Times New Roman" w:hAnsi="Times New Roman" w:cs="Times New Roman"/>
+                <w:sz w:val="24"/>
+                <w:szCs w:val="24"/>
+              </w:rPr>
+            </w:pPr>
+            <w:r>
+              <w:rPr>
+                <w:rFonts w:ascii="Times New Roman" w:hAnsi="Times New Roman" w:cs="Times New Roman"/>
+                <w:sz w:val="24"/>
+                <w:szCs w:val="24"/>
+              </w:rPr>
+              <w:t xml:space="preserve">Patient is brought back to </w:t>
+            </w:r>
+            <w:r>
+              <w:rPr>
+                <w:rFonts w:ascii="Times New Roman" w:hAnsi="Times New Roman" w:cs="Times New Roman"/>
+                <w:sz w:val="24"/>
+                <w:szCs w:val="24"/>
+              </w:rPr>
+              <w:t>request different time</w:t>
+            </w:r>
+          </w:p>
+        </w:tc>
+      </w:tr>
+    </w:tbl>
+    <w:p>
+      <w:pPr>
+        <w:rPr>
+          <w:rFonts w:ascii="Times New Roman" w:hAnsi="Times New Roman" w:cs="Times New Roman"/>
+          <w:sz w:val="24"/>
+          <w:szCs w:val="24"/>
+        </w:rPr>
+      </w:pPr>
+    </w:p>
+    <w:p>
+      <w:pPr>
+        <w:rPr>
+          <w:rFonts w:ascii="Times New Roman" w:hAnsi="Times New Roman" w:cs="Times New Roman"/>
+          <w:sz w:val="24"/>
+          <w:szCs w:val="24"/>
+        </w:rPr>
+      </w:pPr>
+    </w:p>
+    <w:p>
+      <w:pPr>
+        <w:rPr>
+          <w:rFonts w:ascii="Times New Roman" w:hAnsi="Times New Roman" w:cs="Times New Roman"/>
+          <w:sz w:val="24"/>
+          <w:szCs w:val="24"/>
+        </w:rPr>
+      </w:pPr>
+    </w:p>
+    <w:p>
+      <w:pPr>
+        <w:rPr>
+          <w:rFonts w:ascii="Times New Roman" w:hAnsi="Times New Roman" w:cs="Times New Roman"/>
+          <w:sz w:val="24"/>
+          <w:szCs w:val="24"/>
+        </w:rPr>
+      </w:pPr>
+    </w:p>
+    <w:p>
+      <w:pPr>
+        <w:rPr>
+          <w:rFonts w:ascii="Times New Roman" w:hAnsi="Times New Roman" w:cs="Times New Roman"/>
+          <w:sz w:val="24"/>
+          <w:szCs w:val="24"/>
+        </w:rPr>
+      </w:pPr>
+    </w:p>
+    <w:p>
+      <w:pPr>
+        <w:pStyle w:val="Heading1"/>
+        <w:rPr>
+          <w:rFonts w:ascii="Times New Roman" w:hAnsi="Times New Roman"/>
+          <w:sz w:val="24"/>
+          <w:szCs w:val="24"/>
+        </w:rPr>
+      </w:pPr>
+      <w:r>
+        <w:rPr>
+          <w:rFonts w:ascii="Times New Roman" w:hAnsi="Times New Roman"/>
+          <w:sz w:val="24"/>
+          <w:szCs w:val="24"/>
+        </w:rPr>
+        <w:lastRenderedPageBreak/>
+        <w:t xml:space="preserve">Use Case # </w:t>
+      </w:r>
+      <w:proofErr w:type="gramStart"/>
+      <w:r>
+        <w:rPr>
+          <w:rFonts w:ascii="Times New Roman" w:hAnsi="Times New Roman"/>
+          <w:sz w:val="24"/>
+          <w:szCs w:val="24"/>
+        </w:rPr>
+        <w:t>5.</w:t>
+      </w:r>
+      <w:r>
+        <w:rPr>
+          <w:rFonts w:ascii="Times New Roman" w:hAnsi="Times New Roman"/>
+          <w:sz w:val="24"/>
+          <w:szCs w:val="24"/>
+        </w:rPr>
+        <w:t>1</w:t>
+      </w:r>
+      <w:r>
+        <w:rPr>
+          <w:rFonts w:ascii="Times New Roman" w:hAnsi="Times New Roman"/>
+          <w:sz w:val="24"/>
+          <w:szCs w:val="24"/>
+        </w:rPr>
+        <w:t>0</w:t>
+      </w:r>
+      <w:r>
+        <w:rPr>
+          <w:rFonts w:ascii="Times New Roman" w:hAnsi="Times New Roman"/>
+          <w:sz w:val="24"/>
+          <w:szCs w:val="24"/>
+        </w:rPr>
+        <w:t xml:space="preserve"> :</w:t>
+      </w:r>
+      <w:proofErr w:type="gramEnd"/>
+      <w:r>
+        <w:rPr>
+          <w:rFonts w:ascii="Times New Roman" w:hAnsi="Times New Roman"/>
+          <w:sz w:val="24"/>
+          <w:szCs w:val="24"/>
+        </w:rPr>
+        <w:t xml:space="preserve"> </w:t>
+      </w:r>
+      <w:r>
+        <w:rPr>
+          <w:rFonts w:ascii="Times New Roman" w:hAnsi="Times New Roman"/>
+          <w:sz w:val="24"/>
+          <w:szCs w:val="24"/>
+        </w:rPr>
+        <w:t>Confirmation Message</w:t>
+      </w:r>
+    </w:p>
+    <w:tbl>
+      <w:tblPr>
+        <w:tblW w:w="0" w:type="auto"/>
+        <w:tblBorders>
+          <w:top w:val="single" w:sz="6" w:space="0" w:color="C0C0C0"/>
+          <w:left w:val="single" w:sz="6" w:space="0" w:color="C0C0C0"/>
+          <w:bottom w:val="single" w:sz="6" w:space="0" w:color="C0C0C0"/>
+          <w:right w:val="single" w:sz="6" w:space="0" w:color="C0C0C0"/>
+          <w:insideH w:val="single" w:sz="6" w:space="0" w:color="C0C0C0"/>
+          <w:insideV w:val="single" w:sz="6" w:space="0" w:color="C0C0C0"/>
+        </w:tblBorders>
+        <w:tblLayout w:type="fixed"/>
+        <w:tblLook w:val="0000" w:firstRow="0" w:lastRow="0" w:firstColumn="0" w:lastColumn="0" w:noHBand="0" w:noVBand="0"/>
+      </w:tblPr>
+      <w:tblGrid>
+        <w:gridCol w:w="2088"/>
+        <w:gridCol w:w="5850"/>
+      </w:tblGrid>
+      <w:tr>
+        <w:tc>
+          <w:tcPr>
+            <w:tcW w:w="7938" w:type="dxa"/>
+            <w:gridSpan w:val="2"/>
+          </w:tcPr>
+          <w:p>
+            <w:pPr>
+              <w:rPr>
+                <w:rFonts w:ascii="Times New Roman" w:hAnsi="Times New Roman" w:cs="Times New Roman"/>
+                <w:b/>
+                <w:sz w:val="24"/>
+                <w:szCs w:val="24"/>
+              </w:rPr>
+            </w:pPr>
+            <w:r>
+              <w:rPr>
+                <w:rFonts w:ascii="Times New Roman" w:hAnsi="Times New Roman" w:cs="Times New Roman"/>
+                <w:b/>
+                <w:sz w:val="24"/>
+                <w:szCs w:val="24"/>
+              </w:rPr>
+              <w:t>GENERAL CHARACTERISTICS</w:t>
+            </w:r>
+          </w:p>
+        </w:tc>
+      </w:tr>
+      <w:tr>
+        <w:tc>
+          <w:tcPr>
+            <w:tcW w:w="2088" w:type="dxa"/>
+          </w:tcPr>
+          <w:p>
+            <w:pPr>
+              <w:rPr>
+                <w:rFonts w:ascii="Times New Roman" w:hAnsi="Times New Roman" w:cs="Times New Roman"/>
+                <w:b/>
+                <w:sz w:val="24"/>
+                <w:szCs w:val="24"/>
+              </w:rPr>
+            </w:pPr>
+            <w:r>
+              <w:rPr>
+                <w:rFonts w:ascii="Times New Roman" w:hAnsi="Times New Roman" w:cs="Times New Roman"/>
+                <w:b/>
+                <w:sz w:val="24"/>
+                <w:szCs w:val="24"/>
+              </w:rPr>
+              <w:t>Intent</w:t>
+            </w:r>
+          </w:p>
+        </w:tc>
+        <w:tc>
+          <w:tcPr>
+            <w:tcW w:w="5850" w:type="dxa"/>
+          </w:tcPr>
+          <w:p>
+            <w:pPr>
+              <w:rPr>
+                <w:rFonts w:ascii="Times New Roman" w:hAnsi="Times New Roman" w:cs="Times New Roman"/>
+                <w:sz w:val="24"/>
+                <w:szCs w:val="24"/>
+              </w:rPr>
+            </w:pPr>
+            <w:r>
+              <w:rPr>
+                <w:rFonts w:ascii="Times New Roman" w:hAnsi="Times New Roman" w:cs="Times New Roman"/>
+                <w:sz w:val="24"/>
+                <w:szCs w:val="24"/>
+              </w:rPr>
+              <w:t xml:space="preserve">Patients are </w:t>
+            </w:r>
+            <w:r>
+              <w:rPr>
+                <w:rFonts w:ascii="Times New Roman" w:hAnsi="Times New Roman" w:cs="Times New Roman"/>
+                <w:sz w:val="24"/>
+                <w:szCs w:val="24"/>
+              </w:rPr>
+              <w:t>sent a confirmation email</w:t>
+            </w:r>
+          </w:p>
+        </w:tc>
+      </w:tr>
+      <w:tr>
+        <w:tc>
+          <w:tcPr>
+            <w:tcW w:w="2088" w:type="dxa"/>
+          </w:tcPr>
+          <w:p>
+            <w:pPr>
+              <w:rPr>
+                <w:rFonts w:ascii="Times New Roman" w:hAnsi="Times New Roman" w:cs="Times New Roman"/>
+                <w:b/>
+                <w:sz w:val="24"/>
+                <w:szCs w:val="24"/>
+              </w:rPr>
+            </w:pPr>
+            <w:r>
+              <w:rPr>
+                <w:rFonts w:ascii="Times New Roman" w:hAnsi="Times New Roman" w:cs="Times New Roman"/>
+                <w:b/>
+                <w:sz w:val="24"/>
+                <w:szCs w:val="24"/>
+              </w:rPr>
+              <w:t>Primary Actor</w:t>
+            </w:r>
+          </w:p>
+        </w:tc>
+        <w:tc>
+          <w:tcPr>
+            <w:tcW w:w="5850" w:type="dxa"/>
+          </w:tcPr>
+          <w:p>
+            <w:pPr>
+              <w:rPr>
+                <w:rFonts w:ascii="Times New Roman" w:hAnsi="Times New Roman" w:cs="Times New Roman"/>
+                <w:sz w:val="24"/>
+                <w:szCs w:val="24"/>
+              </w:rPr>
+            </w:pPr>
+            <w:r>
+              <w:rPr>
+                <w:rFonts w:ascii="Times New Roman" w:hAnsi="Times New Roman" w:cs="Times New Roman"/>
+                <w:sz w:val="24"/>
+                <w:szCs w:val="24"/>
+              </w:rPr>
+              <w:t>Patients</w:t>
+            </w:r>
+          </w:p>
+        </w:tc>
+      </w:tr>
+      <w:tr>
+        <w:tc>
+          <w:tcPr>
+            <w:tcW w:w="2088" w:type="dxa"/>
+          </w:tcPr>
+          <w:p>
+            <w:pPr>
+              <w:rPr>
+                <w:rFonts w:ascii="Times New Roman" w:hAnsi="Times New Roman" w:cs="Times New Roman"/>
+                <w:b/>
+                <w:sz w:val="24"/>
+                <w:szCs w:val="24"/>
+              </w:rPr>
+            </w:pPr>
+            <w:r>
+              <w:rPr>
+                <w:rFonts w:ascii="Times New Roman" w:hAnsi="Times New Roman" w:cs="Times New Roman"/>
+                <w:b/>
+                <w:sz w:val="24"/>
+                <w:szCs w:val="24"/>
+              </w:rPr>
+              <w:t>Secondary Actors</w:t>
+            </w:r>
+          </w:p>
+        </w:tc>
+        <w:tc>
+          <w:tcPr>
+            <w:tcW w:w="5850" w:type="dxa"/>
+          </w:tcPr>
+          <w:p>
+            <w:pPr>
+              <w:rPr>
+                <w:rFonts w:ascii="Times New Roman" w:hAnsi="Times New Roman" w:cs="Times New Roman"/>
+                <w:sz w:val="24"/>
+                <w:szCs w:val="24"/>
+              </w:rPr>
+            </w:pPr>
+            <w:r>
+              <w:rPr>
+                <w:rFonts w:ascii="Times New Roman" w:hAnsi="Times New Roman" w:cs="Times New Roman"/>
+                <w:sz w:val="24"/>
+                <w:szCs w:val="24"/>
+              </w:rPr>
+              <w:t>Doctors</w:t>
+            </w:r>
+          </w:p>
+        </w:tc>
+      </w:tr>
+      <w:tr>
+        <w:tc>
+          <w:tcPr>
+            <w:tcW w:w="2088" w:type="dxa"/>
+          </w:tcPr>
+          <w:p>
+            <w:pPr>
+              <w:rPr>
+                <w:rFonts w:ascii="Times New Roman" w:hAnsi="Times New Roman" w:cs="Times New Roman"/>
+                <w:b/>
+                <w:sz w:val="24"/>
+                <w:szCs w:val="24"/>
+              </w:rPr>
+            </w:pPr>
+            <w:r>
+              <w:rPr>
+                <w:rFonts w:ascii="Times New Roman" w:hAnsi="Times New Roman" w:cs="Times New Roman"/>
+                <w:b/>
+                <w:sz w:val="24"/>
+                <w:szCs w:val="24"/>
+              </w:rPr>
+              <w:t>Preconditions</w:t>
+            </w:r>
+          </w:p>
+        </w:tc>
+        <w:tc>
+          <w:tcPr>
+            <w:tcW w:w="5850" w:type="dxa"/>
+          </w:tcPr>
+          <w:p>
+            <w:pPr>
+              <w:rPr>
+                <w:rFonts w:ascii="Times New Roman" w:hAnsi="Times New Roman" w:cs="Times New Roman"/>
+                <w:sz w:val="24"/>
+                <w:szCs w:val="24"/>
+              </w:rPr>
+            </w:pPr>
+            <w:r>
+              <w:rPr>
+                <w:rFonts w:ascii="Times New Roman" w:hAnsi="Times New Roman" w:cs="Times New Roman"/>
+                <w:sz w:val="24"/>
+                <w:szCs w:val="24"/>
+              </w:rPr>
+              <w:t>Patient has successfully made an appointment</w:t>
+            </w:r>
+          </w:p>
+        </w:tc>
+      </w:tr>
+      <w:tr>
+        <w:tc>
+          <w:tcPr>
+            <w:tcW w:w="2088" w:type="dxa"/>
+          </w:tcPr>
+          <w:p>
+            <w:pPr>
+              <w:pStyle w:val="Heading3"/>
+              <w:spacing w:before="0" w:after="0"/>
+              <w:rPr>
+                <w:szCs w:val="24"/>
+              </w:rPr>
+            </w:pPr>
+            <w:r>
+              <w:rPr>
+                <w:szCs w:val="24"/>
+              </w:rPr>
+              <w:t>Assumptions</w:t>
+            </w:r>
+          </w:p>
+        </w:tc>
+        <w:tc>
+          <w:tcPr>
+            <w:tcW w:w="5850" w:type="dxa"/>
+          </w:tcPr>
+          <w:p>
+            <w:pPr>
+              <w:rPr>
+                <w:rFonts w:ascii="Times New Roman" w:hAnsi="Times New Roman" w:cs="Times New Roman"/>
+                <w:sz w:val="24"/>
+                <w:szCs w:val="24"/>
+              </w:rPr>
+            </w:pPr>
+            <w:r>
+              <w:rPr>
+                <w:rFonts w:ascii="Times New Roman" w:hAnsi="Times New Roman" w:cs="Times New Roman"/>
+                <w:sz w:val="24"/>
+                <w:szCs w:val="24"/>
+              </w:rPr>
+              <w:t xml:space="preserve">Doctor </w:t>
+            </w:r>
+            <w:r>
+              <w:rPr>
+                <w:rFonts w:ascii="Times New Roman" w:hAnsi="Times New Roman" w:cs="Times New Roman"/>
+                <w:sz w:val="24"/>
+                <w:szCs w:val="24"/>
+              </w:rPr>
+              <w:t>is informed of appointment</w:t>
+            </w:r>
+          </w:p>
+        </w:tc>
+      </w:tr>
+      <w:tr>
+        <w:tc>
+          <w:tcPr>
+            <w:tcW w:w="2088" w:type="dxa"/>
+          </w:tcPr>
+          <w:p>
+            <w:pPr>
+              <w:rPr>
+                <w:rFonts w:ascii="Times New Roman" w:hAnsi="Times New Roman" w:cs="Times New Roman"/>
+                <w:b/>
+                <w:sz w:val="24"/>
+                <w:szCs w:val="24"/>
+              </w:rPr>
+            </w:pPr>
+            <w:r>
+              <w:rPr>
+                <w:rFonts w:ascii="Times New Roman" w:hAnsi="Times New Roman" w:cs="Times New Roman"/>
+                <w:b/>
+                <w:sz w:val="24"/>
+                <w:szCs w:val="24"/>
+              </w:rPr>
+              <w:t>Success Post Condition</w:t>
+            </w:r>
+          </w:p>
+        </w:tc>
+        <w:tc>
+          <w:tcPr>
+            <w:tcW w:w="5850" w:type="dxa"/>
+          </w:tcPr>
+          <w:p>
+            <w:pPr>
+              <w:rPr>
+                <w:rFonts w:ascii="Times New Roman" w:hAnsi="Times New Roman" w:cs="Times New Roman"/>
+                <w:sz w:val="24"/>
+                <w:szCs w:val="24"/>
+              </w:rPr>
+            </w:pPr>
+            <w:r>
+              <w:rPr>
+                <w:rFonts w:ascii="Times New Roman" w:hAnsi="Times New Roman" w:cs="Times New Roman"/>
+                <w:sz w:val="24"/>
+                <w:szCs w:val="24"/>
+              </w:rPr>
+              <w:t>Patient</w:t>
+            </w:r>
+            <w:r>
+              <w:rPr>
+                <w:rFonts w:ascii="Times New Roman" w:hAnsi="Times New Roman" w:cs="Times New Roman"/>
+                <w:sz w:val="24"/>
+                <w:szCs w:val="24"/>
+              </w:rPr>
+              <w:t xml:space="preserve"> gets message confirming appointment, and meeting is scheduled </w:t>
+            </w:r>
+          </w:p>
+        </w:tc>
+      </w:tr>
+      <w:tr>
+        <w:tc>
+          <w:tcPr>
+            <w:tcW w:w="2088" w:type="dxa"/>
+          </w:tcPr>
+          <w:p>
+            <w:pPr>
+              <w:rPr>
+                <w:rFonts w:ascii="Times New Roman" w:hAnsi="Times New Roman" w:cs="Times New Roman"/>
+                <w:b/>
+                <w:sz w:val="24"/>
+                <w:szCs w:val="24"/>
+              </w:rPr>
+            </w:pPr>
+            <w:r>
+              <w:rPr>
+                <w:rFonts w:ascii="Times New Roman" w:hAnsi="Times New Roman" w:cs="Times New Roman"/>
+                <w:b/>
+                <w:sz w:val="24"/>
+                <w:szCs w:val="24"/>
+              </w:rPr>
+              <w:t>Failed Post Condition</w:t>
+            </w:r>
+          </w:p>
+        </w:tc>
+        <w:tc>
+          <w:tcPr>
+            <w:tcW w:w="5850" w:type="dxa"/>
+          </w:tcPr>
+          <w:p>
+            <w:pPr>
+              <w:tabs>
+                <w:tab w:val="left" w:pos="2280"/>
+              </w:tabs>
+              <w:rPr>
+                <w:rFonts w:ascii="Times New Roman" w:hAnsi="Times New Roman" w:cs="Times New Roman"/>
+                <w:sz w:val="24"/>
+                <w:szCs w:val="24"/>
+              </w:rPr>
+            </w:pPr>
+            <w:r>
+              <w:rPr>
+                <w:rFonts w:ascii="Times New Roman" w:hAnsi="Times New Roman" w:cs="Times New Roman"/>
+                <w:sz w:val="24"/>
+                <w:szCs w:val="24"/>
+              </w:rPr>
+              <w:t xml:space="preserve">Patient is brought back to </w:t>
+            </w:r>
+            <w:r>
+              <w:rPr>
+                <w:rFonts w:ascii="Times New Roman" w:hAnsi="Times New Roman" w:cs="Times New Roman"/>
+                <w:sz w:val="24"/>
+                <w:szCs w:val="24"/>
+              </w:rPr>
+              <w:t>inbox</w:t>
+            </w:r>
+            <w:r>
+              <w:rPr>
+                <w:rFonts w:ascii="Times New Roman" w:hAnsi="Times New Roman" w:cs="Times New Roman"/>
+                <w:sz w:val="24"/>
+                <w:szCs w:val="24"/>
+              </w:rPr>
+              <w:t xml:space="preserve"> dashboard</w:t>
+            </w:r>
+          </w:p>
+        </w:tc>
+      </w:tr>
+    </w:tbl>
+    <w:p>
+      <w:pPr>
+        <w:rPr>
+          <w:rFonts w:ascii="Times New Roman" w:hAnsi="Times New Roman" w:cs="Times New Roman"/>
+          <w:sz w:val="24"/>
+          <w:szCs w:val="24"/>
+        </w:rPr>
+      </w:pPr>
+    </w:p>
+    <w:p>
+      <w:pPr>
+        <w:pStyle w:val="Heading1"/>
+        <w:rPr>
+          <w:rFonts w:ascii="Times New Roman" w:hAnsi="Times New Roman"/>
+          <w:sz w:val="24"/>
+          <w:szCs w:val="24"/>
+        </w:rPr>
+      </w:pPr>
+      <w:r>
+        <w:rPr>
+          <w:rFonts w:ascii="Times New Roman" w:hAnsi="Times New Roman"/>
+          <w:sz w:val="24"/>
+          <w:szCs w:val="24"/>
+        </w:rPr>
+        <w:t xml:space="preserve">Success scenario </w:t>
+      </w:r>
+      <w:r>
+        <w:rPr>
+          <w:rFonts w:ascii="Times New Roman" w:hAnsi="Times New Roman"/>
+          <w:sz w:val="24"/>
+          <w:szCs w:val="24"/>
+        </w:rPr>
+        <w:t>for “</w:t>
+      </w:r>
+      <w:r>
+        <w:rPr>
+          <w:rFonts w:ascii="Times New Roman" w:hAnsi="Times New Roman"/>
+          <w:sz w:val="24"/>
+          <w:szCs w:val="24"/>
+        </w:rPr>
+        <w:t>Make an Appointment with Doctor</w:t>
+      </w:r>
+      <w:r>
+        <w:rPr>
+          <w:rFonts w:ascii="Times New Roman" w:hAnsi="Times New Roman"/>
+          <w:sz w:val="24"/>
+          <w:szCs w:val="24"/>
+        </w:rPr>
+        <w:t>”</w:t>
+      </w:r>
+    </w:p>
+    <w:tbl>
+      <w:tblPr>
+        <w:tblW w:w="0" w:type="auto"/>
+        <w:tblBorders>
+          <w:top w:val="single" w:sz="6" w:space="0" w:color="C0C0C0"/>
+          <w:left w:val="single" w:sz="6" w:space="0" w:color="C0C0C0"/>
+          <w:bottom w:val="single" w:sz="6" w:space="0" w:color="C0C0C0"/>
+          <w:right w:val="single" w:sz="6" w:space="0" w:color="C0C0C0"/>
+          <w:insideH w:val="single" w:sz="6" w:space="0" w:color="C0C0C0"/>
+          <w:insideV w:val="single" w:sz="6" w:space="0" w:color="C0C0C0"/>
+        </w:tblBorders>
+        <w:tblLayout w:type="fixed"/>
+        <w:tblLook w:val="0000" w:firstRow="0" w:lastRow="0" w:firstColumn="0" w:lastColumn="0" w:noHBand="0" w:noVBand="0"/>
+      </w:tblPr>
+      <w:tblGrid>
+        <w:gridCol w:w="828"/>
+        <w:gridCol w:w="7110"/>
+      </w:tblGrid>
+      <w:tr>
+        <w:tc>
+          <w:tcPr>
+            <w:tcW w:w="7938" w:type="dxa"/>
+            <w:gridSpan w:val="2"/>
+          </w:tcPr>
+          <w:p>
+            <w:pPr>
+              <w:rPr>
+                <w:rFonts w:ascii="Times New Roman" w:hAnsi="Times New Roman" w:cs="Times New Roman"/>
+                <w:b/>
+                <w:sz w:val="24"/>
+                <w:szCs w:val="24"/>
+              </w:rPr>
+            </w:pPr>
+            <w:r>
+              <w:rPr>
+                <w:rFonts w:ascii="Times New Roman" w:hAnsi="Times New Roman" w:cs="Times New Roman"/>
+                <w:b/>
+                <w:sz w:val="24"/>
+                <w:szCs w:val="24"/>
+              </w:rPr>
+              <w:t>MAIN SUCCESS SCENARIO</w:t>
+            </w:r>
+            <w:r>
+              <w:rPr>
+                <w:rFonts w:ascii="Times New Roman" w:hAnsi="Times New Roman" w:cs="Times New Roman"/>
+                <w:b/>
+                <w:sz w:val="24"/>
+                <w:szCs w:val="24"/>
+              </w:rPr>
+              <w:t xml:space="preserve"> </w:t>
+            </w:r>
+          </w:p>
+        </w:tc>
+      </w:tr>
+      <w:tr>
+        <w:tc>
+          <w:tcPr>
+            <w:tcW w:w="828" w:type="dxa"/>
+          </w:tcPr>
+          <w:p>
+            <w:pPr>
+              <w:rPr>
+                <w:rFonts w:ascii="Times New Roman" w:hAnsi="Times New Roman" w:cs="Times New Roman"/>
+                <w:sz w:val="24"/>
+                <w:szCs w:val="24"/>
+              </w:rPr>
+            </w:pPr>
+            <w:r>
+              <w:rPr>
+                <w:rFonts w:ascii="Times New Roman" w:hAnsi="Times New Roman" w:cs="Times New Roman"/>
+                <w:b/>
+                <w:sz w:val="24"/>
+                <w:szCs w:val="24"/>
+              </w:rPr>
+              <w:t>Step</w:t>
+            </w:r>
+          </w:p>
+        </w:tc>
+        <w:tc>
+          <w:tcPr>
+            <w:tcW w:w="7110" w:type="dxa"/>
+          </w:tcPr>
+          <w:p>
+            <w:pPr>
+              <w:rPr>
+                <w:rFonts w:ascii="Times New Roman" w:hAnsi="Times New Roman" w:cs="Times New Roman"/>
+                <w:sz w:val="24"/>
+                <w:szCs w:val="24"/>
+              </w:rPr>
+            </w:pPr>
+            <w:r>
+              <w:rPr>
+                <w:rFonts w:ascii="Times New Roman" w:hAnsi="Times New Roman" w:cs="Times New Roman"/>
+                <w:b/>
+                <w:sz w:val="24"/>
+                <w:szCs w:val="24"/>
+              </w:rPr>
+              <w:t>Action</w:t>
+            </w:r>
+          </w:p>
+        </w:tc>
+      </w:tr>
+      <w:tr>
+        <w:tc>
+          <w:tcPr>
+            <w:tcW w:w="828" w:type="dxa"/>
+          </w:tcPr>
+          <w:p>
+            <w:pPr>
+              <w:jc w:val="right"/>
+              <w:rPr>
+                <w:rFonts w:ascii="Times New Roman" w:hAnsi="Times New Roman" w:cs="Times New Roman"/>
+                <w:sz w:val="24"/>
+                <w:szCs w:val="24"/>
+              </w:rPr>
+            </w:pPr>
+            <w:r>
+              <w:rPr>
+                <w:rFonts w:ascii="Times New Roman" w:hAnsi="Times New Roman" w:cs="Times New Roman"/>
+                <w:sz w:val="24"/>
+                <w:szCs w:val="24"/>
+              </w:rPr>
+              <w:t>1</w:t>
+            </w:r>
+          </w:p>
+        </w:tc>
+        <w:tc>
+          <w:tcPr>
+            <w:tcW w:w="7110" w:type="dxa"/>
+          </w:tcPr>
+          <w:p>
+            <w:pPr>
+              <w:rPr>
+                <w:rFonts w:ascii="Times New Roman" w:hAnsi="Times New Roman" w:cs="Times New Roman"/>
+                <w:sz w:val="24"/>
+                <w:szCs w:val="24"/>
+              </w:rPr>
+            </w:pPr>
+            <w:r>
+              <w:rPr>
+                <w:rFonts w:ascii="Times New Roman" w:hAnsi="Times New Roman" w:cs="Times New Roman"/>
+                <w:sz w:val="24"/>
+                <w:szCs w:val="24"/>
+              </w:rPr>
+              <w:t xml:space="preserve">For successfully going through the program the user would </w:t>
+            </w:r>
+            <w:proofErr w:type="gramStart"/>
+            <w:r>
+              <w:rPr>
+                <w:rFonts w:ascii="Times New Roman" w:hAnsi="Times New Roman" w:cs="Times New Roman"/>
+                <w:sz w:val="24"/>
+                <w:szCs w:val="24"/>
+              </w:rPr>
+              <w:t>login(</w:t>
+            </w:r>
+            <w:proofErr w:type="gramEnd"/>
+            <w:r>
+              <w:rPr>
+                <w:rFonts w:ascii="Times New Roman" w:hAnsi="Times New Roman" w:cs="Times New Roman"/>
+                <w:sz w:val="24"/>
+                <w:szCs w:val="24"/>
+              </w:rPr>
+              <w:t>UC-1) successfully click on the “Create New Appointment” link and create an appointment without any issues(UC-3). Once the appointment is created a confirmation message would be sent to the patient’s inbox</w:t>
+            </w:r>
+            <w:r>
+              <w:rPr>
+                <w:rFonts w:ascii="Times New Roman" w:hAnsi="Times New Roman" w:cs="Times New Roman"/>
+                <w:sz w:val="24"/>
+                <w:szCs w:val="24"/>
+              </w:rPr>
+              <w:br/>
+            </w:r>
+          </w:p>
+        </w:tc>
+      </w:tr>
+      <w:tr>
+        <w:tc>
+          <w:tcPr>
+            <w:tcW w:w="828" w:type="dxa"/>
+          </w:tcPr>
+          <w:p>
+            <w:pPr>
+              <w:jc w:val="right"/>
+              <w:rPr>
+                <w:rFonts w:ascii="Times New Roman" w:hAnsi="Times New Roman" w:cs="Times New Roman"/>
+                <w:b/>
+                <w:sz w:val="24"/>
+                <w:szCs w:val="24"/>
+              </w:rPr>
+            </w:pPr>
+            <w:r>
+              <w:rPr>
+                <w:rFonts w:ascii="Times New Roman" w:hAnsi="Times New Roman" w:cs="Times New Roman"/>
+                <w:sz w:val="24"/>
+                <w:szCs w:val="24"/>
+              </w:rPr>
+              <w:t>2</w:t>
+            </w:r>
+          </w:p>
+        </w:tc>
+        <w:tc>
+          <w:tcPr>
+            <w:tcW w:w="7110" w:type="dxa"/>
+          </w:tcPr>
+          <w:p>
+            <w:pPr>
+              <w:rPr>
+                <w:rFonts w:ascii="Times New Roman" w:hAnsi="Times New Roman" w:cs="Times New Roman"/>
+                <w:sz w:val="24"/>
+                <w:szCs w:val="24"/>
+              </w:rPr>
+            </w:pPr>
+            <w:r>
+              <w:rPr>
+                <w:rFonts w:ascii="Times New Roman" w:hAnsi="Times New Roman" w:cs="Times New Roman"/>
+                <w:sz w:val="24"/>
+                <w:szCs w:val="24"/>
+              </w:rPr>
+              <w:t>UC-1 starts right away when the patient does a login and goes from there if the user types in their username and password correctly</w:t>
+            </w:r>
+          </w:p>
+        </w:tc>
+      </w:tr>
+      <w:tr>
+        <w:tc>
+          <w:tcPr>
+            <w:tcW w:w="828" w:type="dxa"/>
+          </w:tcPr>
+          <w:p>
+            <w:pPr>
+              <w:jc w:val="right"/>
+              <w:rPr>
+                <w:rFonts w:ascii="Times New Roman" w:hAnsi="Times New Roman" w:cs="Times New Roman"/>
+                <w:sz w:val="24"/>
+                <w:szCs w:val="24"/>
+              </w:rPr>
+            </w:pPr>
+            <w:r>
+              <w:rPr>
+                <w:rFonts w:ascii="Times New Roman" w:hAnsi="Times New Roman" w:cs="Times New Roman"/>
+                <w:sz w:val="24"/>
+                <w:szCs w:val="24"/>
+              </w:rPr>
+              <w:t>3</w:t>
+            </w:r>
+          </w:p>
+        </w:tc>
+        <w:tc>
+          <w:tcPr>
+            <w:tcW w:w="7110" w:type="dxa"/>
+          </w:tcPr>
+          <w:p>
+            <w:pPr>
+              <w:rPr>
+                <w:rFonts w:ascii="Times New Roman" w:hAnsi="Times New Roman" w:cs="Times New Roman"/>
+                <w:sz w:val="24"/>
+                <w:szCs w:val="24"/>
+              </w:rPr>
+            </w:pPr>
+            <w:r>
+              <w:rPr>
+                <w:rFonts w:ascii="Times New Roman" w:hAnsi="Times New Roman" w:cs="Times New Roman"/>
+                <w:sz w:val="24"/>
+                <w:szCs w:val="24"/>
+              </w:rPr>
+              <w:t>Once the user is successfully logged in the user will want to click the “Create New Appointment” link</w:t>
+            </w:r>
+          </w:p>
+        </w:tc>
+      </w:tr>
+      <w:tr>
+        <w:tc>
+          <w:tcPr>
+            <w:tcW w:w="828" w:type="dxa"/>
+          </w:tcPr>
+          <w:p>
+            <w:pPr>
+              <w:jc w:val="right"/>
+              <w:rPr>
+                <w:rFonts w:ascii="Times New Roman" w:hAnsi="Times New Roman" w:cs="Times New Roman"/>
+                <w:sz w:val="24"/>
+                <w:szCs w:val="24"/>
+              </w:rPr>
+            </w:pPr>
+            <w:r>
+              <w:rPr>
+                <w:rFonts w:ascii="Times New Roman" w:hAnsi="Times New Roman" w:cs="Times New Roman"/>
+                <w:sz w:val="24"/>
+                <w:szCs w:val="24"/>
+              </w:rPr>
+              <w:t>4</w:t>
+            </w:r>
+          </w:p>
+        </w:tc>
+        <w:tc>
+          <w:tcPr>
+            <w:tcW w:w="7110" w:type="dxa"/>
+          </w:tcPr>
+          <w:p>
+            <w:pPr>
+              <w:rPr>
+                <w:rFonts w:ascii="Times New Roman" w:hAnsi="Times New Roman" w:cs="Times New Roman"/>
+                <w:sz w:val="24"/>
+                <w:szCs w:val="24"/>
+              </w:rPr>
+            </w:pPr>
+            <w:r>
+              <w:rPr>
+                <w:rFonts w:ascii="Times New Roman" w:hAnsi="Times New Roman" w:cs="Times New Roman"/>
+                <w:sz w:val="24"/>
+                <w:szCs w:val="24"/>
+              </w:rPr>
+              <w:t>In “Create New Appointment” tab UC-3.1 – UC.3.3 starts. Where in this scenario the user will want to Click Make new appointment</w:t>
+            </w:r>
+          </w:p>
+        </w:tc>
+      </w:tr>
+      <w:tr>
+        <w:tc>
+          <w:tcPr>
+            <w:tcW w:w="828" w:type="dxa"/>
+          </w:tcPr>
+          <w:p>
+            <w:pPr>
+              <w:jc w:val="right"/>
+              <w:rPr>
+                <w:rFonts w:ascii="Times New Roman" w:hAnsi="Times New Roman" w:cs="Times New Roman"/>
+                <w:sz w:val="24"/>
+                <w:szCs w:val="24"/>
+              </w:rPr>
+            </w:pPr>
+            <w:r>
+              <w:rPr>
+                <w:rFonts w:ascii="Times New Roman" w:hAnsi="Times New Roman" w:cs="Times New Roman"/>
+                <w:sz w:val="24"/>
+                <w:szCs w:val="24"/>
+              </w:rPr>
+              <w:t>5</w:t>
+            </w:r>
+          </w:p>
+        </w:tc>
+        <w:tc>
+          <w:tcPr>
+            <w:tcW w:w="7110" w:type="dxa"/>
+          </w:tcPr>
+          <w:p>
+            <w:pPr>
+              <w:rPr>
+                <w:rFonts w:ascii="Times New Roman" w:hAnsi="Times New Roman" w:cs="Times New Roman"/>
+                <w:sz w:val="24"/>
+                <w:szCs w:val="24"/>
+              </w:rPr>
+            </w:pPr>
+            <w:r>
+              <w:rPr>
+                <w:rFonts w:ascii="Times New Roman" w:hAnsi="Times New Roman" w:cs="Times New Roman"/>
+                <w:sz w:val="24"/>
+                <w:szCs w:val="24"/>
+              </w:rPr>
+              <w:t>The next step for making a new appointment would be to select a department for the appointment</w:t>
+            </w:r>
+          </w:p>
+        </w:tc>
+      </w:tr>
+      <w:tr>
+        <w:tc>
+          <w:tcPr>
+            <w:tcW w:w="828" w:type="dxa"/>
+          </w:tcPr>
+          <w:p>
+            <w:pPr>
+              <w:jc w:val="right"/>
+              <w:rPr>
+                <w:rFonts w:ascii="Times New Roman" w:hAnsi="Times New Roman" w:cs="Times New Roman"/>
+                <w:sz w:val="24"/>
+                <w:szCs w:val="24"/>
+              </w:rPr>
+            </w:pPr>
+            <w:r>
+              <w:rPr>
+                <w:rFonts w:ascii="Times New Roman" w:hAnsi="Times New Roman" w:cs="Times New Roman"/>
+                <w:sz w:val="24"/>
+                <w:szCs w:val="24"/>
+              </w:rPr>
+              <w:t>6</w:t>
+            </w:r>
+          </w:p>
+        </w:tc>
+        <w:tc>
+          <w:tcPr>
+            <w:tcW w:w="7110" w:type="dxa"/>
+          </w:tcPr>
+          <w:p>
+            <w:pPr>
+              <w:rPr>
+                <w:rFonts w:ascii="Times New Roman" w:hAnsi="Times New Roman" w:cs="Times New Roman"/>
+                <w:sz w:val="24"/>
+                <w:szCs w:val="24"/>
+              </w:rPr>
+            </w:pPr>
+            <w:r>
+              <w:rPr>
+                <w:rFonts w:ascii="Times New Roman" w:hAnsi="Times New Roman" w:cs="Times New Roman"/>
+                <w:sz w:val="24"/>
+                <w:szCs w:val="24"/>
+              </w:rPr>
+              <w:t>After department is selected the user will pick what doctor they want to see.</w:t>
+            </w:r>
+          </w:p>
+        </w:tc>
+      </w:tr>
+      <w:tr>
+        <w:tc>
+          <w:tcPr>
+            <w:tcW w:w="828" w:type="dxa"/>
+          </w:tcPr>
+          <w:p>
+            <w:pPr>
+              <w:jc w:val="right"/>
+              <w:rPr>
+                <w:rFonts w:ascii="Times New Roman" w:hAnsi="Times New Roman" w:cs="Times New Roman"/>
+                <w:sz w:val="24"/>
+                <w:szCs w:val="24"/>
+              </w:rPr>
+            </w:pPr>
+            <w:r>
+              <w:rPr>
+                <w:rFonts w:ascii="Times New Roman" w:hAnsi="Times New Roman" w:cs="Times New Roman"/>
+                <w:sz w:val="24"/>
+                <w:szCs w:val="24"/>
+              </w:rPr>
+              <w:lastRenderedPageBreak/>
+              <w:t>7</w:t>
+            </w:r>
+          </w:p>
+        </w:tc>
+        <w:tc>
+          <w:tcPr>
+            <w:tcW w:w="7110" w:type="dxa"/>
+          </w:tcPr>
+          <w:p>
+            <w:pPr>
+              <w:rPr>
+                <w:rFonts w:ascii="Times New Roman" w:hAnsi="Times New Roman" w:cs="Times New Roman"/>
+                <w:sz w:val="24"/>
+                <w:szCs w:val="24"/>
+              </w:rPr>
+            </w:pPr>
+            <w:r>
+              <w:rPr>
+                <w:rFonts w:ascii="Times New Roman" w:hAnsi="Times New Roman" w:cs="Times New Roman"/>
+                <w:sz w:val="24"/>
+                <w:szCs w:val="24"/>
+              </w:rPr>
+              <w:t xml:space="preserve">When the doctor is selected the user will then have to pick a time to </w:t>
+            </w:r>
+            <w:proofErr w:type="spellStart"/>
+            <w:r>
+              <w:rPr>
+                <w:rFonts w:ascii="Times New Roman" w:hAnsi="Times New Roman" w:cs="Times New Roman"/>
+                <w:sz w:val="24"/>
+                <w:szCs w:val="24"/>
+              </w:rPr>
+              <w:t>se</w:t>
+            </w:r>
+            <w:proofErr w:type="spellEnd"/>
+            <w:r>
+              <w:rPr>
+                <w:rFonts w:ascii="Times New Roman" w:hAnsi="Times New Roman" w:cs="Times New Roman"/>
+                <w:sz w:val="24"/>
+                <w:szCs w:val="24"/>
+              </w:rPr>
+              <w:t xml:space="preserve"> the doctor at. With the time not conflicting with any other appointments the patient has</w:t>
+            </w:r>
+          </w:p>
+        </w:tc>
+      </w:tr>
+      <w:tr>
+        <w:tc>
+          <w:tcPr>
+            <w:tcW w:w="828" w:type="dxa"/>
+          </w:tcPr>
+          <w:p>
+            <w:pPr>
+              <w:jc w:val="right"/>
+              <w:rPr>
+                <w:rFonts w:ascii="Times New Roman" w:hAnsi="Times New Roman" w:cs="Times New Roman"/>
+                <w:sz w:val="24"/>
+                <w:szCs w:val="24"/>
+              </w:rPr>
+            </w:pPr>
+            <w:r>
+              <w:rPr>
+                <w:rFonts w:ascii="Times New Roman" w:hAnsi="Times New Roman" w:cs="Times New Roman"/>
+                <w:sz w:val="24"/>
+                <w:szCs w:val="24"/>
+              </w:rPr>
+              <w:t>8</w:t>
+            </w:r>
+          </w:p>
+        </w:tc>
+        <w:tc>
+          <w:tcPr>
+            <w:tcW w:w="7110" w:type="dxa"/>
+          </w:tcPr>
+          <w:p>
+            <w:pPr>
+              <w:rPr>
+                <w:rFonts w:ascii="Times New Roman" w:hAnsi="Times New Roman" w:cs="Times New Roman"/>
+                <w:sz w:val="24"/>
+                <w:szCs w:val="24"/>
+              </w:rPr>
+            </w:pPr>
+            <w:r>
+              <w:rPr>
+                <w:rFonts w:ascii="Times New Roman" w:hAnsi="Times New Roman" w:cs="Times New Roman"/>
+                <w:sz w:val="24"/>
+                <w:szCs w:val="24"/>
+              </w:rPr>
+              <w:t xml:space="preserve">Once the appointment is scheduled the user will get a conformation message sent to </w:t>
+            </w:r>
+            <w:proofErr w:type="spellStart"/>
+            <w:r>
+              <w:rPr>
+                <w:rFonts w:ascii="Times New Roman" w:hAnsi="Times New Roman" w:cs="Times New Roman"/>
+                <w:sz w:val="24"/>
+                <w:szCs w:val="24"/>
+              </w:rPr>
+              <w:t>there</w:t>
+            </w:r>
+            <w:proofErr w:type="spellEnd"/>
+            <w:r>
+              <w:rPr>
+                <w:rFonts w:ascii="Times New Roman" w:hAnsi="Times New Roman" w:cs="Times New Roman"/>
+                <w:sz w:val="24"/>
+                <w:szCs w:val="24"/>
+              </w:rPr>
+              <w:t xml:space="preserve"> inbox</w:t>
+            </w:r>
+          </w:p>
+        </w:tc>
+      </w:tr>
+    </w:tbl>
+    <w:p>
+      <w:pPr>
+        <w:rPr>
+          <w:rFonts w:ascii="Times New Roman" w:hAnsi="Times New Roman" w:cs="Times New Roman"/>
+          <w:sz w:val="24"/>
+          <w:szCs w:val="24"/>
+        </w:rPr>
+      </w:pPr>
+    </w:p>
+    <w:p>
+      <w:pPr>
+        <w:rPr>
+          <w:rFonts w:ascii="Times New Roman" w:hAnsi="Times New Roman" w:cs="Times New Roman"/>
+          <w:sz w:val="24"/>
+          <w:szCs w:val="24"/>
+        </w:rPr>
+      </w:pPr>
+    </w:p>
+    <w:p>
+      <w:pPr>
+        <w:rPr>
+          <w:rFonts w:ascii="Times New Roman" w:hAnsi="Times New Roman" w:cs="Times New Roman"/>
+          <w:sz w:val="24"/>
+          <w:szCs w:val="24"/>
+        </w:rPr>
+      </w:pPr>
+    </w:p>
+    <w:tbl>
+      <w:tblPr>
+        <w:tblW w:w="0" w:type="auto"/>
+        <w:tblBorders>
+          <w:top w:val="single" w:sz="6" w:space="0" w:color="C0C0C0"/>
+          <w:left w:val="single" w:sz="6" w:space="0" w:color="C0C0C0"/>
+          <w:bottom w:val="single" w:sz="6" w:space="0" w:color="C0C0C0"/>
+          <w:right w:val="single" w:sz="6" w:space="0" w:color="C0C0C0"/>
+          <w:insideH w:val="single" w:sz="6" w:space="0" w:color="C0C0C0"/>
+          <w:insideV w:val="single" w:sz="6" w:space="0" w:color="C0C0C0"/>
+        </w:tblBorders>
+        <w:tblLayout w:type="fixed"/>
+        <w:tblLook w:val="0000" w:firstRow="0" w:lastRow="0" w:firstColumn="0" w:lastColumn="0" w:noHBand="0" w:noVBand="0"/>
+      </w:tblPr>
+      <w:tblGrid>
+        <w:gridCol w:w="828"/>
+        <w:gridCol w:w="7110"/>
+      </w:tblGrid>
+      <w:tr>
+        <w:tc>
+          <w:tcPr>
+            <w:tcW w:w="7938" w:type="dxa"/>
+            <w:gridSpan w:val="2"/>
+          </w:tcPr>
+          <w:p>
+            <w:pPr>
+              <w:rPr>
+                <w:rFonts w:ascii="Times New Roman" w:hAnsi="Times New Roman" w:cs="Times New Roman"/>
+                <w:b/>
+                <w:sz w:val="24"/>
+                <w:szCs w:val="24"/>
+              </w:rPr>
+            </w:pPr>
+            <w:r>
+              <w:rPr>
+                <w:rFonts w:ascii="Times New Roman" w:hAnsi="Times New Roman" w:cs="Times New Roman"/>
+                <w:b/>
+                <w:sz w:val="24"/>
+                <w:szCs w:val="24"/>
+              </w:rPr>
+              <w:t>ALTERNATIVE SCENARIOS</w:t>
+            </w:r>
+          </w:p>
+        </w:tc>
+      </w:tr>
+      <w:tr>
+        <w:tc>
+          <w:tcPr>
+            <w:tcW w:w="828" w:type="dxa"/>
+          </w:tcPr>
+          <w:p>
+            <w:pPr>
+              <w:rPr>
+                <w:rFonts w:ascii="Times New Roman" w:hAnsi="Times New Roman" w:cs="Times New Roman"/>
+                <w:sz w:val="24"/>
+                <w:szCs w:val="24"/>
+              </w:rPr>
+            </w:pPr>
+            <w:r>
+              <w:rPr>
+                <w:rFonts w:ascii="Times New Roman" w:hAnsi="Times New Roman" w:cs="Times New Roman"/>
+                <w:b/>
+                <w:sz w:val="24"/>
+                <w:szCs w:val="24"/>
+              </w:rPr>
+              <w:t>Step</w:t>
+            </w:r>
+          </w:p>
+        </w:tc>
+        <w:tc>
+          <w:tcPr>
+            <w:tcW w:w="7110" w:type="dxa"/>
+          </w:tcPr>
+          <w:p>
+            <w:pPr>
+              <w:rPr>
+                <w:rFonts w:ascii="Times New Roman" w:hAnsi="Times New Roman" w:cs="Times New Roman"/>
+                <w:sz w:val="24"/>
+                <w:szCs w:val="24"/>
+              </w:rPr>
+            </w:pPr>
+            <w:r>
+              <w:rPr>
+                <w:rFonts w:ascii="Times New Roman" w:hAnsi="Times New Roman" w:cs="Times New Roman"/>
+                <w:b/>
+                <w:sz w:val="24"/>
+                <w:szCs w:val="24"/>
+              </w:rPr>
+              <w:t>Branching Action</w:t>
+            </w:r>
+          </w:p>
+        </w:tc>
+      </w:tr>
+      <w:tr>
+        <w:trPr>
+          <w:cantSplit/>
+          <w:trHeight w:val="1103"/>
+        </w:trPr>
+        <w:tc>
+          <w:tcPr>
+            <w:tcW w:w="828" w:type="dxa"/>
+            <w:vMerge w:val="restart"/>
+          </w:tcPr>
+          <w:p>
+            <w:pPr>
+              <w:jc w:val="right"/>
+              <w:rPr>
+                <w:rFonts w:ascii="Times New Roman" w:hAnsi="Times New Roman" w:cs="Times New Roman"/>
+                <w:i/>
+                <w:sz w:val="24"/>
+                <w:szCs w:val="24"/>
+              </w:rPr>
+            </w:pPr>
+          </w:p>
+        </w:tc>
+        <w:tc>
+          <w:tcPr>
+            <w:tcW w:w="7110" w:type="dxa"/>
+          </w:tcPr>
+          <w:p>
+            <w:pPr>
+              <w:rPr>
+                <w:rFonts w:ascii="Times New Roman" w:hAnsi="Times New Roman" w:cs="Times New Roman"/>
+                <w:sz w:val="24"/>
+                <w:szCs w:val="24"/>
+              </w:rPr>
+            </w:pPr>
+            <w:r>
+              <w:rPr>
+                <w:rFonts w:ascii="Times New Roman" w:hAnsi="Times New Roman" w:cs="Times New Roman"/>
+                <w:sz w:val="24"/>
+                <w:szCs w:val="24"/>
+              </w:rPr>
+              <w:t>[</w:t>
+            </w:r>
+            <w:r>
+              <w:rPr>
+                <w:rFonts w:ascii="Times New Roman" w:hAnsi="Times New Roman" w:cs="Times New Roman"/>
+                <w:sz w:val="24"/>
+                <w:szCs w:val="24"/>
+              </w:rPr>
+              <w:t xml:space="preserve">When a </w:t>
+            </w:r>
+            <w:proofErr w:type="gramStart"/>
+            <w:r>
+              <w:rPr>
+                <w:rFonts w:ascii="Times New Roman" w:hAnsi="Times New Roman" w:cs="Times New Roman"/>
+                <w:sz w:val="24"/>
+                <w:szCs w:val="24"/>
+              </w:rPr>
+              <w:t>user logins</w:t>
+            </w:r>
+            <w:proofErr w:type="gramEnd"/>
+            <w:r>
+              <w:rPr>
+                <w:rFonts w:ascii="Times New Roman" w:hAnsi="Times New Roman" w:cs="Times New Roman"/>
+                <w:sz w:val="24"/>
+                <w:szCs w:val="24"/>
+              </w:rPr>
+              <w:t xml:space="preserve"> (UC-1) then gets to the “Create New Appointment” Tab and starts selecting all the options for making an appoint. Two things can happen. The first being doctor is not available for some reason. The other being the time they want is not available]</w:t>
+            </w:r>
+          </w:p>
+        </w:tc>
+        <w:bookmarkStart w:id="0" w:name="_GoBack"/>
+        <w:bookmarkEnd w:id="0"/>
+      </w:tr>
+      <w:tr>
+        <w:trPr>
+          <w:cantSplit/>
+          <w:trHeight w:val="1102"/>
+        </w:trPr>
+        <w:tc>
+          <w:tcPr>
+            <w:tcW w:w="828" w:type="dxa"/>
+            <w:vMerge/>
+          </w:tcPr>
+          <w:p>
+            <w:pPr>
+              <w:jc w:val="right"/>
+              <w:rPr>
+                <w:rFonts w:ascii="Times New Roman" w:hAnsi="Times New Roman" w:cs="Times New Roman"/>
+                <w:i/>
+                <w:sz w:val="24"/>
+                <w:szCs w:val="24"/>
+              </w:rPr>
+            </w:pPr>
+          </w:p>
+        </w:tc>
+        <w:tc>
+          <w:tcPr>
+            <w:tcW w:w="7110" w:type="dxa"/>
+          </w:tcPr>
+          <w:p>
+            <w:pPr>
+              <w:rPr>
+                <w:rFonts w:ascii="Times New Roman" w:hAnsi="Times New Roman" w:cs="Times New Roman"/>
+                <w:sz w:val="24"/>
+                <w:szCs w:val="24"/>
+              </w:rPr>
+            </w:pPr>
+          </w:p>
+          <w:p>
+            <w:pPr>
+              <w:rPr>
+                <w:rFonts w:ascii="Times New Roman" w:hAnsi="Times New Roman" w:cs="Times New Roman"/>
+                <w:sz w:val="24"/>
+                <w:szCs w:val="24"/>
+              </w:rPr>
+            </w:pPr>
+            <w:r>
+              <w:rPr>
+                <w:rFonts w:ascii="Times New Roman" w:hAnsi="Times New Roman" w:cs="Times New Roman"/>
+                <w:sz w:val="24"/>
+                <w:szCs w:val="24"/>
+              </w:rPr>
+              <w:t xml:space="preserve"> [</w:t>
+            </w:r>
+            <w:r>
+              <w:rPr>
+                <w:rFonts w:ascii="Times New Roman" w:hAnsi="Times New Roman" w:cs="Times New Roman"/>
+                <w:sz w:val="24"/>
+                <w:szCs w:val="24"/>
+              </w:rPr>
+              <w:t>Doctor is unavailable</w:t>
+            </w:r>
+            <w:r>
+              <w:rPr>
+                <w:rFonts w:ascii="Times New Roman" w:hAnsi="Times New Roman" w:cs="Times New Roman"/>
+                <w:sz w:val="24"/>
+                <w:szCs w:val="24"/>
+              </w:rPr>
+              <w:t xml:space="preserve">:] </w:t>
+            </w:r>
+          </w:p>
+          <w:p>
+            <w:pPr>
+              <w:rPr>
+                <w:rFonts w:ascii="Times New Roman" w:hAnsi="Times New Roman" w:cs="Times New Roman"/>
+                <w:sz w:val="24"/>
+                <w:szCs w:val="24"/>
+              </w:rPr>
+            </w:pPr>
+            <w:r>
+              <w:rPr>
+                <w:rFonts w:ascii="Times New Roman" w:hAnsi="Times New Roman" w:cs="Times New Roman"/>
+                <w:sz w:val="24"/>
+                <w:szCs w:val="24"/>
+              </w:rPr>
+              <w:t xml:space="preserve">       [</w:t>
+            </w:r>
+            <w:r>
+              <w:rPr>
+                <w:rFonts w:ascii="Times New Roman" w:hAnsi="Times New Roman" w:cs="Times New Roman"/>
+                <w:i/>
+                <w:sz w:val="24"/>
+                <w:szCs w:val="24"/>
+              </w:rPr>
+              <w:t>n</w:t>
+            </w:r>
+            <w:r>
+              <w:rPr>
+                <w:rFonts w:ascii="Times New Roman" w:hAnsi="Times New Roman" w:cs="Times New Roman"/>
+                <w:sz w:val="24"/>
+                <w:szCs w:val="24"/>
+              </w:rPr>
+              <w:t>a1.  Action (</w:t>
+            </w:r>
+            <w:r>
+              <w:rPr>
+                <w:rFonts w:ascii="Times New Roman" w:hAnsi="Times New Roman" w:cs="Times New Roman"/>
+                <w:sz w:val="24"/>
+                <w:szCs w:val="24"/>
+              </w:rPr>
+              <w:t xml:space="preserve">select new </w:t>
+            </w:r>
+            <w:proofErr w:type="gramStart"/>
+            <w:r>
+              <w:rPr>
+                <w:rFonts w:ascii="Times New Roman" w:hAnsi="Times New Roman" w:cs="Times New Roman"/>
+                <w:sz w:val="24"/>
+                <w:szCs w:val="24"/>
+              </w:rPr>
+              <w:t>doctor(</w:t>
+            </w:r>
+            <w:proofErr w:type="gramEnd"/>
+            <w:r>
+              <w:rPr>
+                <w:rFonts w:ascii="Times New Roman" w:hAnsi="Times New Roman" w:cs="Times New Roman"/>
+                <w:sz w:val="24"/>
+                <w:szCs w:val="24"/>
+              </w:rPr>
+              <w:t>UC-3</w:t>
+            </w:r>
+            <w:r>
+              <w:rPr>
+                <w:rFonts w:ascii="Times New Roman" w:hAnsi="Times New Roman" w:cs="Times New Roman"/>
+                <w:sz w:val="24"/>
+                <w:szCs w:val="24"/>
+              </w:rPr>
+              <w:t>)]</w:t>
+            </w:r>
+          </w:p>
+          <w:p>
+            <w:pPr>
+              <w:rPr>
+                <w:rFonts w:ascii="Times New Roman" w:hAnsi="Times New Roman" w:cs="Times New Roman"/>
+                <w:sz w:val="24"/>
+                <w:szCs w:val="24"/>
+              </w:rPr>
+            </w:pPr>
+            <w:r>
+              <w:rPr>
+                <w:rFonts w:ascii="Times New Roman" w:hAnsi="Times New Roman" w:cs="Times New Roman"/>
+                <w:sz w:val="24"/>
+                <w:szCs w:val="24"/>
+              </w:rPr>
+              <w:t>[Doctor is unavailable at requested time:]</w:t>
+            </w:r>
+          </w:p>
+          <w:p>
+            <w:pPr>
+              <w:rPr>
+                <w:rFonts w:ascii="Times New Roman" w:hAnsi="Times New Roman" w:cs="Times New Roman"/>
+                <w:sz w:val="24"/>
+                <w:szCs w:val="24"/>
+              </w:rPr>
+            </w:pPr>
+            <w:r>
+              <w:rPr>
+                <w:rFonts w:ascii="Times New Roman" w:hAnsi="Times New Roman" w:cs="Times New Roman"/>
+                <w:sz w:val="24"/>
+                <w:szCs w:val="24"/>
+              </w:rPr>
+              <w:t xml:space="preserve">        </w:t>
+            </w:r>
+            <w:r>
+              <w:rPr>
+                <w:rFonts w:ascii="Times New Roman" w:hAnsi="Times New Roman" w:cs="Times New Roman"/>
+                <w:sz w:val="24"/>
+                <w:szCs w:val="24"/>
+              </w:rPr>
+              <w:t>[</w:t>
+            </w:r>
+            <w:r>
+              <w:rPr>
+                <w:rFonts w:ascii="Times New Roman" w:hAnsi="Times New Roman" w:cs="Times New Roman"/>
+                <w:i/>
+                <w:sz w:val="24"/>
+                <w:szCs w:val="24"/>
+              </w:rPr>
+              <w:t>n</w:t>
+            </w:r>
+            <w:r>
+              <w:rPr>
+                <w:rFonts w:ascii="Times New Roman" w:hAnsi="Times New Roman" w:cs="Times New Roman"/>
+                <w:sz w:val="24"/>
+                <w:szCs w:val="24"/>
+              </w:rPr>
+              <w:t>a1.  Action (</w:t>
+            </w:r>
+            <w:r>
+              <w:rPr>
+                <w:rFonts w:ascii="Times New Roman" w:hAnsi="Times New Roman" w:cs="Times New Roman"/>
+                <w:sz w:val="24"/>
+                <w:szCs w:val="24"/>
+              </w:rPr>
+              <w:t xml:space="preserve">select new different time </w:t>
+            </w:r>
+            <w:proofErr w:type="gramStart"/>
+            <w:r>
+              <w:rPr>
+                <w:rFonts w:ascii="Times New Roman" w:hAnsi="Times New Roman" w:cs="Times New Roman"/>
+                <w:sz w:val="24"/>
+                <w:szCs w:val="24"/>
+              </w:rPr>
+              <w:t>period(</w:t>
+            </w:r>
+            <w:proofErr w:type="gramEnd"/>
+            <w:r>
+              <w:rPr>
+                <w:rFonts w:ascii="Times New Roman" w:hAnsi="Times New Roman" w:cs="Times New Roman"/>
+                <w:sz w:val="24"/>
+                <w:szCs w:val="24"/>
+              </w:rPr>
+              <w:t>UC-3</w:t>
+            </w:r>
+            <w:r>
+              <w:rPr>
+                <w:rFonts w:ascii="Times New Roman" w:hAnsi="Times New Roman" w:cs="Times New Roman"/>
+                <w:sz w:val="24"/>
+                <w:szCs w:val="24"/>
+              </w:rPr>
+              <w:t>)]</w:t>
+            </w:r>
+          </w:p>
+        </w:tc>
+      </w:tr>
+    </w:tbl>
     <w:p>
       <w:pPr>
         <w:rPr>

</xml_diff>